<commit_message>
Aula 1 - Introdução ao R
</commit_message>
<xml_diff>
--- a/Ementa e livros/CURSO DE ESTATISTICA PARA UFPR 2022.docx
+++ b/Ementa e livros/CURSO DE ESTATISTICA PARA UFPR 2022.docx
@@ -1,6 +1,6 @@
 
 <file path=word/document.xml><?xml version="1.0" encoding="utf-8"?>
-<w:document xmlns:wpc="http://schemas.microsoft.com/office/word/2010/wordprocessingCanvas" xmlns:cx="http://schemas.microsoft.com/office/drawing/2014/chartex" xmlns:cx1="http://schemas.microsoft.com/office/drawing/2015/9/8/chartex" xmlns:cx2="http://schemas.microsoft.com/office/drawing/2015/10/21/chartex" xmlns:cx3="http://schemas.microsoft.com/office/drawing/2016/5/9/chartex" xmlns:cx4="http://schemas.microsoft.com/office/drawing/2016/5/10/chartex" xmlns:cx5="http://schemas.microsoft.com/office/drawing/2016/5/11/chartex" xmlns:cx6="http://schemas.microsoft.com/office/drawing/2016/5/12/chartex" xmlns:cx7="http://schemas.microsoft.com/office/drawing/2016/5/13/chartex" xmlns:cx8="http://schemas.microsoft.com/office/drawing/2016/5/14/chartex" xmlns:mc="http://schemas.openxmlformats.org/markup-compatibility/2006" xmlns:aink="http://schemas.microsoft.com/office/drawing/2016/ink" xmlns:am3d="http://schemas.microsoft.com/office/drawing/2017/model3d" xmlns:o="urn:schemas-microsoft-com:office:office" xmlns:r="http://schemas.openxmlformats.org/officeDocument/2006/relationships" xmlns:m="http://schemas.openxmlformats.org/officeDocument/2006/math" xmlns:v="urn:schemas-microsoft-com:vml" xmlns:wp14="http://schemas.microsoft.com/office/word/2010/wordprocessingDrawing" xmlns:wp="http://schemas.openxmlformats.org/drawingml/2006/wordprocessingDrawing" xmlns:w10="urn:schemas-microsoft-com:office:word" xmlns:w="http://schemas.openxmlformats.org/wordprocessingml/2006/main" xmlns:w14="http://schemas.microsoft.com/office/word/2010/wordml" xmlns:w15="http://schemas.microsoft.com/office/word/2012/wordml" xmlns:w16cex="http://schemas.microsoft.com/office/word/2018/wordml/cex" xmlns:w16cid="http://schemas.microsoft.com/office/word/2016/wordml/cid" xmlns:w16="http://schemas.microsoft.com/office/word/2018/wordml" xmlns:w16sdtdh="http://schemas.microsoft.com/office/word/2020/wordml/sdtdatahash" xmlns:w16se="http://schemas.microsoft.com/office/word/2015/wordml/symex" xmlns:wpg="http://schemas.microsoft.com/office/word/2010/wordprocessingGroup" xmlns:wpi="http://schemas.microsoft.com/office/word/2010/wordprocessingInk" xmlns:wne="http://schemas.microsoft.com/office/word/2006/wordml" xmlns:wps="http://schemas.microsoft.com/office/word/2010/wordprocessingShape" mc:Ignorable="w14 w15 w16se w16cid w16 w16cex w16sdtdh wp14">
+<w:document xmlns:wpc="http://schemas.microsoft.com/office/word/2010/wordprocessingCanvas" xmlns:cx="http://schemas.microsoft.com/office/drawing/2014/chartex" xmlns:cx1="http://schemas.microsoft.com/office/drawing/2015/9/8/chartex" xmlns:cx2="http://schemas.microsoft.com/office/drawing/2015/10/21/chartex" xmlns:cx3="http://schemas.microsoft.com/office/drawing/2016/5/9/chartex" xmlns:cx4="http://schemas.microsoft.com/office/drawing/2016/5/10/chartex" xmlns:cx5="http://schemas.microsoft.com/office/drawing/2016/5/11/chartex" xmlns:cx6="http://schemas.microsoft.com/office/drawing/2016/5/12/chartex" xmlns:cx7="http://schemas.microsoft.com/office/drawing/2016/5/13/chartex" xmlns:cx8="http://schemas.microsoft.com/office/drawing/2016/5/14/chartex" xmlns:mc="http://schemas.openxmlformats.org/markup-compatibility/2006" xmlns:aink="http://schemas.microsoft.com/office/drawing/2016/ink" xmlns:am3d="http://schemas.microsoft.com/office/drawing/2017/model3d" xmlns:o="urn:schemas-microsoft-com:office:office" xmlns:oel="http://schemas.microsoft.com/office/2019/extlst" xmlns:r="http://schemas.openxmlformats.org/officeDocument/2006/relationships" xmlns:m="http://schemas.openxmlformats.org/officeDocument/2006/math" xmlns:v="urn:schemas-microsoft-com:vml" xmlns:wp14="http://schemas.microsoft.com/office/word/2010/wordprocessingDrawing" xmlns:wp="http://schemas.openxmlformats.org/drawingml/2006/wordprocessingDrawing" xmlns:w10="urn:schemas-microsoft-com:office:word" xmlns:w="http://schemas.openxmlformats.org/wordprocessingml/2006/main" xmlns:w14="http://schemas.microsoft.com/office/word/2010/wordml" xmlns:w15="http://schemas.microsoft.com/office/word/2012/wordml" xmlns:w16cex="http://schemas.microsoft.com/office/word/2018/wordml/cex" xmlns:w16cid="http://schemas.microsoft.com/office/word/2016/wordml/cid" xmlns:w16="http://schemas.microsoft.com/office/word/2018/wordml" xmlns:w16sdtdh="http://schemas.microsoft.com/office/word/2020/wordml/sdtdatahash" xmlns:w16se="http://schemas.microsoft.com/office/word/2015/wordml/symex" xmlns:wpg="http://schemas.microsoft.com/office/word/2010/wordprocessingGroup" xmlns:wpi="http://schemas.microsoft.com/office/word/2010/wordprocessingInk" xmlns:wne="http://schemas.microsoft.com/office/word/2006/wordml" xmlns:wps="http://schemas.microsoft.com/office/word/2010/wordprocessingShape" mc:Ignorable="w14 w15 w16se w16cid w16 w16cex w16sdtdh wp14">
   <w:body>
     <w:p>
       <w:pPr>
@@ -116,48 +116,815 @@
           <w:lang w:val="en-US"/>
         </w:rPr>
       </w:pPr>
-      <w:r>
-        <w:fldChar w:fldCharType="begin"/>
-      </w:r>
-      <w:r>
+      <w:hyperlink r:id="rId6" w:history="1">
+        <w:r>
+          <w:rPr>
+            <w:rStyle w:val="Hyperlink"/>
+            <w:lang w:val="en-US"/>
+          </w:rPr>
+          <w:t>http://lattes.cnpq.br/2419740505296758</w:t>
+        </w:r>
+      </w:hyperlink>
+    </w:p>
+    <w:p>
+      <w:pPr>
+        <w:pStyle w:val="Ttulo1"/>
         <w:rPr>
           <w:lang w:val="en-US"/>
         </w:rPr>
-        <w:instrText xml:space="preserve"> HYPERLINK "http://lattes.cnpq.br/2419740505296758" </w:instrText>
-      </w:r>
-      <w:r>
-        <w:fldChar w:fldCharType="separate"/>
-      </w:r>
-      <w:r>
-        <w:rPr>
-          <w:rStyle w:val="Hyperlink"/>
+      </w:pPr>
+      <w:proofErr w:type="spellStart"/>
+      <w:r>
+        <w:rPr>
           <w:lang w:val="en-US"/>
         </w:rPr>
-        <w:t>http://lattes.cnpq.br/2419740505296758</w:t>
-      </w:r>
-      <w:r>
-        <w:rPr>
-          <w:rStyle w:val="Hyperlink"/>
+        <w:t>Ementa</w:t>
+      </w:r>
+      <w:proofErr w:type="spellEnd"/>
+    </w:p>
+    <w:p>
+      <w:pPr>
+        <w:pStyle w:val="PargrafodaLista"/>
+        <w:numPr>
+          <w:ilvl w:val="0"/>
+          <w:numId w:val="1"/>
+        </w:numPr>
+        <w:rPr>
+          <w:sz w:val="24"/>
+          <w:szCs w:val="24"/>
+        </w:rPr>
+      </w:pPr>
+      <w:r>
+        <w:rPr>
+          <w:sz w:val="24"/>
+          <w:szCs w:val="24"/>
+        </w:rPr>
+        <w:t>Introdução ao programa R: a interface do programa</w:t>
+      </w:r>
+    </w:p>
+    <w:p>
+      <w:pPr>
+        <w:pStyle w:val="PargrafodaLista"/>
+        <w:numPr>
+          <w:ilvl w:val="1"/>
+          <w:numId w:val="1"/>
+        </w:numPr>
+        <w:rPr>
+          <w:sz w:val="24"/>
+          <w:szCs w:val="24"/>
+        </w:rPr>
+      </w:pPr>
+      <w:r>
+        <w:rPr>
+          <w:sz w:val="24"/>
+          <w:szCs w:val="24"/>
+        </w:rPr>
+        <w:t xml:space="preserve">Instalação do R e R </w:t>
+      </w:r>
+      <w:proofErr w:type="spellStart"/>
+      <w:r>
+        <w:rPr>
+          <w:sz w:val="24"/>
+          <w:szCs w:val="24"/>
+        </w:rPr>
+        <w:t>studio</w:t>
+      </w:r>
+      <w:proofErr w:type="spellEnd"/>
+    </w:p>
+    <w:p>
+      <w:pPr>
+        <w:pStyle w:val="PargrafodaLista"/>
+        <w:numPr>
+          <w:ilvl w:val="1"/>
+          <w:numId w:val="1"/>
+        </w:numPr>
+        <w:rPr>
+          <w:sz w:val="24"/>
+          <w:szCs w:val="24"/>
+        </w:rPr>
+      </w:pPr>
+      <w:r>
+        <w:rPr>
+          <w:sz w:val="24"/>
+          <w:szCs w:val="24"/>
+        </w:rPr>
+        <w:t xml:space="preserve">R </w:t>
+      </w:r>
+      <w:proofErr w:type="spellStart"/>
+      <w:r>
+        <w:rPr>
+          <w:sz w:val="24"/>
+          <w:szCs w:val="24"/>
+        </w:rPr>
+        <w:t>studio</w:t>
+      </w:r>
+      <w:proofErr w:type="spellEnd"/>
+      <w:r>
+        <w:rPr>
+          <w:sz w:val="24"/>
+          <w:szCs w:val="24"/>
+        </w:rPr>
+        <w:t xml:space="preserve"> layout</w:t>
+      </w:r>
+      <w:r>
+        <w:rPr>
+          <w:sz w:val="24"/>
+          <w:szCs w:val="24"/>
+        </w:rPr>
+        <w:t xml:space="preserve"> – entendendo o programa</w:t>
+      </w:r>
+    </w:p>
+    <w:p>
+      <w:pPr>
+        <w:pStyle w:val="PargrafodaLista"/>
+        <w:numPr>
+          <w:ilvl w:val="1"/>
+          <w:numId w:val="1"/>
+        </w:numPr>
+        <w:rPr>
+          <w:sz w:val="24"/>
+          <w:szCs w:val="24"/>
+        </w:rPr>
+      </w:pPr>
+      <w:r>
+        <w:rPr>
+          <w:sz w:val="24"/>
+          <w:szCs w:val="24"/>
+        </w:rPr>
+        <w:t xml:space="preserve">Introdução </w:t>
+      </w:r>
+      <w:r>
+        <w:rPr>
+          <w:sz w:val="24"/>
+          <w:szCs w:val="24"/>
+        </w:rPr>
+        <w:t>à</w:t>
+      </w:r>
+      <w:r>
+        <w:rPr>
+          <w:sz w:val="24"/>
+          <w:szCs w:val="24"/>
+        </w:rPr>
+        <w:t xml:space="preserve"> linguagem de R</w:t>
+      </w:r>
+    </w:p>
+    <w:p>
+      <w:pPr>
+        <w:pStyle w:val="PargrafodaLista"/>
+        <w:numPr>
+          <w:ilvl w:val="1"/>
+          <w:numId w:val="1"/>
+        </w:numPr>
+        <w:rPr>
+          <w:sz w:val="24"/>
+          <w:szCs w:val="24"/>
+        </w:rPr>
+      </w:pPr>
+      <w:r>
+        <w:rPr>
+          <w:sz w:val="24"/>
+          <w:szCs w:val="24"/>
+        </w:rPr>
+        <w:t>O editor de objetos em R</w:t>
+      </w:r>
+    </w:p>
+    <w:p>
+      <w:pPr>
+        <w:pStyle w:val="PargrafodaLista"/>
+        <w:numPr>
+          <w:ilvl w:val="1"/>
+          <w:numId w:val="1"/>
+        </w:numPr>
+        <w:rPr>
+          <w:sz w:val="24"/>
+          <w:szCs w:val="24"/>
+        </w:rPr>
+      </w:pPr>
+      <w:r>
+        <w:rPr>
+          <w:sz w:val="24"/>
+          <w:szCs w:val="24"/>
+        </w:rPr>
+        <w:t>Dados em R</w:t>
+      </w:r>
+    </w:p>
+    <w:p>
+      <w:pPr>
+        <w:pStyle w:val="PargrafodaLista"/>
+        <w:numPr>
+          <w:ilvl w:val="2"/>
+          <w:numId w:val="1"/>
+        </w:numPr>
+        <w:rPr>
+          <w:sz w:val="24"/>
+          <w:szCs w:val="24"/>
+        </w:rPr>
+      </w:pPr>
+      <w:r>
+        <w:rPr>
+          <w:sz w:val="24"/>
+          <w:szCs w:val="24"/>
+        </w:rPr>
+        <w:t>Vetores</w:t>
+      </w:r>
+    </w:p>
+    <w:p>
+      <w:pPr>
+        <w:pStyle w:val="PargrafodaLista"/>
+        <w:numPr>
+          <w:ilvl w:val="2"/>
+          <w:numId w:val="1"/>
+        </w:numPr>
+        <w:rPr>
+          <w:sz w:val="24"/>
+          <w:szCs w:val="24"/>
+        </w:rPr>
+      </w:pPr>
+      <w:r>
+        <w:rPr>
+          <w:sz w:val="24"/>
+          <w:szCs w:val="24"/>
+        </w:rPr>
+        <w:t>Fatores</w:t>
+      </w:r>
+    </w:p>
+    <w:p>
+      <w:pPr>
+        <w:pStyle w:val="PargrafodaLista"/>
+        <w:numPr>
+          <w:ilvl w:val="2"/>
+          <w:numId w:val="1"/>
+        </w:numPr>
+        <w:rPr>
+          <w:sz w:val="24"/>
+          <w:szCs w:val="24"/>
+        </w:rPr>
+      </w:pPr>
+      <w:r>
+        <w:rPr>
+          <w:sz w:val="24"/>
+          <w:szCs w:val="24"/>
+        </w:rPr>
+        <w:t>Matrizes</w:t>
+      </w:r>
+    </w:p>
+    <w:p>
+      <w:pPr>
+        <w:pStyle w:val="PargrafodaLista"/>
+        <w:numPr>
+          <w:ilvl w:val="2"/>
+          <w:numId w:val="1"/>
+        </w:numPr>
+        <w:rPr>
+          <w:sz w:val="24"/>
+          <w:szCs w:val="24"/>
+        </w:rPr>
+      </w:pPr>
+      <w:r>
+        <w:rPr>
+          <w:sz w:val="24"/>
+          <w:szCs w:val="24"/>
+        </w:rPr>
+        <w:t>Estruturas de dados</w:t>
+      </w:r>
+    </w:p>
+    <w:p>
+      <w:pPr>
+        <w:pStyle w:val="PargrafodaLista"/>
+        <w:numPr>
+          <w:ilvl w:val="2"/>
+          <w:numId w:val="1"/>
+        </w:numPr>
+        <w:rPr>
+          <w:sz w:val="24"/>
+          <w:szCs w:val="24"/>
+        </w:rPr>
+      </w:pPr>
+      <w:r>
+        <w:rPr>
+          <w:sz w:val="24"/>
+          <w:szCs w:val="24"/>
+        </w:rPr>
+        <w:t>Listas</w:t>
+      </w:r>
+    </w:p>
+    <w:p>
+      <w:pPr>
+        <w:pStyle w:val="PargrafodaLista"/>
+        <w:numPr>
+          <w:ilvl w:val="1"/>
+          <w:numId w:val="1"/>
+        </w:numPr>
+        <w:rPr>
+          <w:sz w:val="24"/>
+          <w:szCs w:val="24"/>
+        </w:rPr>
+      </w:pPr>
+      <w:r>
+        <w:rPr>
+          <w:sz w:val="24"/>
+          <w:szCs w:val="24"/>
+        </w:rPr>
+        <w:t>Instalando pacotes</w:t>
+      </w:r>
+    </w:p>
+    <w:p>
+      <w:pPr>
+        <w:pStyle w:val="PargrafodaLista"/>
+        <w:numPr>
+          <w:ilvl w:val="1"/>
+          <w:numId w:val="1"/>
+        </w:numPr>
+        <w:rPr>
+          <w:sz w:val="24"/>
+          <w:szCs w:val="24"/>
+        </w:rPr>
+      </w:pPr>
+      <w:r>
+        <w:rPr>
+          <w:sz w:val="24"/>
+          <w:szCs w:val="24"/>
+        </w:rPr>
+        <w:t>Entendendo os pacotes</w:t>
+      </w:r>
+    </w:p>
+    <w:p>
+      <w:pPr>
+        <w:pStyle w:val="PargrafodaLista"/>
+        <w:numPr>
+          <w:ilvl w:val="2"/>
+          <w:numId w:val="1"/>
+        </w:numPr>
+        <w:rPr>
+          <w:sz w:val="24"/>
+          <w:szCs w:val="24"/>
+        </w:rPr>
+      </w:pPr>
+      <w:r>
+        <w:rPr>
+          <w:sz w:val="24"/>
+          <w:szCs w:val="24"/>
+        </w:rPr>
+        <w:t>Library</w:t>
+      </w:r>
+    </w:p>
+    <w:p>
+      <w:pPr>
+        <w:pStyle w:val="PargrafodaLista"/>
+        <w:numPr>
+          <w:ilvl w:val="2"/>
+          <w:numId w:val="1"/>
+        </w:numPr>
+        <w:rPr>
+          <w:sz w:val="24"/>
+          <w:szCs w:val="24"/>
+        </w:rPr>
+      </w:pPr>
+      <w:r>
+        <w:rPr>
+          <w:sz w:val="24"/>
+          <w:szCs w:val="24"/>
+        </w:rPr>
+        <w:t>funções dentro dos pacotes</w:t>
+      </w:r>
+    </w:p>
+    <w:p>
+      <w:pPr>
+        <w:pStyle w:val="PargrafodaLista"/>
+        <w:numPr>
+          <w:ilvl w:val="2"/>
+          <w:numId w:val="1"/>
+        </w:numPr>
+        <w:rPr>
+          <w:sz w:val="24"/>
+          <w:szCs w:val="24"/>
+        </w:rPr>
+      </w:pPr>
+      <w:r>
+        <w:rPr>
+          <w:sz w:val="24"/>
+          <w:szCs w:val="24"/>
+        </w:rPr>
+        <w:t>procurando ajuda no próprio R</w:t>
+      </w:r>
+    </w:p>
+    <w:p>
+      <w:pPr>
+        <w:pStyle w:val="PargrafodaLista"/>
+        <w:numPr>
+          <w:ilvl w:val="2"/>
+          <w:numId w:val="1"/>
+        </w:numPr>
+        <w:rPr>
+          <w:sz w:val="24"/>
+          <w:szCs w:val="24"/>
+        </w:rPr>
+      </w:pPr>
+      <w:r>
+        <w:rPr>
+          <w:sz w:val="24"/>
+          <w:szCs w:val="24"/>
+        </w:rPr>
+        <w:t>Pacotes importantes</w:t>
+      </w:r>
+    </w:p>
+    <w:p>
+      <w:pPr>
+        <w:pStyle w:val="PargrafodaLista"/>
+        <w:numPr>
+          <w:ilvl w:val="1"/>
+          <w:numId w:val="1"/>
+        </w:numPr>
+        <w:rPr>
+          <w:sz w:val="24"/>
+          <w:szCs w:val="24"/>
+        </w:rPr>
+      </w:pPr>
+      <w:r>
+        <w:rPr>
+          <w:sz w:val="24"/>
+          <w:szCs w:val="24"/>
+        </w:rPr>
+        <w:t>Procurando ajuda</w:t>
+      </w:r>
+    </w:p>
+    <w:p>
+      <w:pPr>
+        <w:pStyle w:val="PargrafodaLista"/>
+        <w:numPr>
+          <w:ilvl w:val="0"/>
+          <w:numId w:val="1"/>
+        </w:numPr>
+        <w:rPr>
+          <w:sz w:val="24"/>
+          <w:szCs w:val="24"/>
+        </w:rPr>
+      </w:pPr>
+      <w:r>
+        <w:rPr>
+          <w:sz w:val="24"/>
+          <w:szCs w:val="24"/>
+        </w:rPr>
+        <w:t>Manipulação de dados</w:t>
+      </w:r>
+    </w:p>
+    <w:p>
+      <w:pPr>
+        <w:pStyle w:val="PargrafodaLista"/>
+        <w:numPr>
+          <w:ilvl w:val="1"/>
+          <w:numId w:val="1"/>
+        </w:numPr>
+        <w:rPr>
+          <w:sz w:val="24"/>
+          <w:szCs w:val="24"/>
+        </w:rPr>
+      </w:pPr>
+      <w:commentRangeStart w:id="0"/>
+      <w:r>
+        <w:rPr>
+          <w:sz w:val="24"/>
+          <w:szCs w:val="24"/>
+        </w:rPr>
+        <w:t>Importando dados</w:t>
+      </w:r>
+      <w:commentRangeEnd w:id="0"/>
+      <w:r>
+        <w:rPr>
+          <w:rStyle w:val="Refdecomentrio"/>
+        </w:rPr>
+        <w:commentReference w:id="0"/>
+      </w:r>
+    </w:p>
+    <w:p>
+      <w:pPr>
+        <w:pStyle w:val="PargrafodaLista"/>
+        <w:numPr>
+          <w:ilvl w:val="1"/>
+          <w:numId w:val="1"/>
+        </w:numPr>
+        <w:rPr>
+          <w:sz w:val="24"/>
+          <w:szCs w:val="24"/>
+        </w:rPr>
+      </w:pPr>
+      <w:r>
+        <w:rPr>
+          <w:sz w:val="24"/>
+          <w:szCs w:val="24"/>
+        </w:rPr>
+        <w:t>Manipulação usando o R base</w:t>
+      </w:r>
+    </w:p>
+    <w:p>
+      <w:pPr>
+        <w:pStyle w:val="PargrafodaLista"/>
+        <w:numPr>
+          <w:ilvl w:val="2"/>
+          <w:numId w:val="1"/>
+        </w:numPr>
+        <w:rPr>
+          <w:sz w:val="24"/>
+          <w:szCs w:val="24"/>
+        </w:rPr>
+      </w:pPr>
+      <w:r>
+        <w:rPr>
+          <w:sz w:val="24"/>
+          <w:szCs w:val="24"/>
+        </w:rPr>
+        <w:t xml:space="preserve">Função </w:t>
+      </w:r>
+      <w:proofErr w:type="spellStart"/>
+      <w:r>
+        <w:rPr>
+          <w:sz w:val="24"/>
+          <w:szCs w:val="24"/>
+        </w:rPr>
+        <w:t>fix</w:t>
+      </w:r>
+      <w:proofErr w:type="spellEnd"/>
+    </w:p>
+    <w:p>
+      <w:pPr>
+        <w:pStyle w:val="PargrafodaLista"/>
+        <w:numPr>
+          <w:ilvl w:val="2"/>
+          <w:numId w:val="1"/>
+        </w:numPr>
+        <w:rPr>
+          <w:sz w:val="24"/>
+          <w:szCs w:val="24"/>
+        </w:rPr>
+      </w:pPr>
+      <w:r>
+        <w:rPr>
+          <w:sz w:val="24"/>
+          <w:szCs w:val="24"/>
+        </w:rPr>
+        <w:t>Removendo linhas</w:t>
+      </w:r>
+    </w:p>
+    <w:p>
+      <w:pPr>
+        <w:pStyle w:val="PargrafodaLista"/>
+        <w:numPr>
+          <w:ilvl w:val="2"/>
+          <w:numId w:val="1"/>
+        </w:numPr>
+        <w:rPr>
+          <w:sz w:val="24"/>
+          <w:szCs w:val="24"/>
+        </w:rPr>
+      </w:pPr>
+      <w:r>
+        <w:rPr>
+          <w:sz w:val="24"/>
+          <w:szCs w:val="24"/>
+        </w:rPr>
+        <w:t>Alterando dados</w:t>
+      </w:r>
+    </w:p>
+    <w:p>
+      <w:pPr>
+        <w:pStyle w:val="PargrafodaLista"/>
+        <w:numPr>
+          <w:ilvl w:val="2"/>
+          <w:numId w:val="1"/>
+        </w:numPr>
+        <w:rPr>
+          <w:sz w:val="24"/>
+          <w:szCs w:val="24"/>
+        </w:rPr>
+      </w:pPr>
+      <w:proofErr w:type="spellStart"/>
+      <w:r>
+        <w:rPr>
+          <w:sz w:val="24"/>
+          <w:szCs w:val="24"/>
+        </w:rPr>
+        <w:t>subset</w:t>
+      </w:r>
+      <w:proofErr w:type="spellEnd"/>
+      <w:r>
+        <w:rPr>
+          <w:sz w:val="24"/>
+          <w:szCs w:val="24"/>
+        </w:rPr>
+        <w:t>()</w:t>
+      </w:r>
+    </w:p>
+    <w:p>
+      <w:pPr>
+        <w:pStyle w:val="PargrafodaLista"/>
+        <w:numPr>
+          <w:ilvl w:val="1"/>
+          <w:numId w:val="1"/>
+        </w:numPr>
+        <w:rPr>
+          <w:sz w:val="24"/>
+          <w:szCs w:val="24"/>
+        </w:rPr>
+      </w:pPr>
+      <w:r>
+        <w:rPr>
+          <w:sz w:val="24"/>
+          <w:szCs w:val="24"/>
+        </w:rPr>
+        <w:lastRenderedPageBreak/>
+        <w:t xml:space="preserve">Pacote </w:t>
+      </w:r>
+      <w:proofErr w:type="spellStart"/>
+      <w:r>
+        <w:rPr>
+          <w:sz w:val="24"/>
+          <w:szCs w:val="24"/>
+        </w:rPr>
+        <w:t>dplyr</w:t>
+      </w:r>
+      <w:proofErr w:type="spellEnd"/>
+    </w:p>
+    <w:p>
+      <w:pPr>
+        <w:pStyle w:val="PargrafodaLista"/>
+        <w:numPr>
+          <w:ilvl w:val="2"/>
+          <w:numId w:val="1"/>
+        </w:numPr>
+        <w:rPr>
+          <w:sz w:val="24"/>
+          <w:szCs w:val="24"/>
           <w:lang w:val="en-US"/>
         </w:rPr>
-        <w:fldChar w:fldCharType="end"/>
-      </w:r>
-    </w:p>
-    <w:p>
-      <w:pPr>
-        <w:pStyle w:val="Ttulo1"/>
-        <w:rPr>
+      </w:pPr>
+      <w:r>
+        <w:rPr>
+          <w:sz w:val="24"/>
+          <w:szCs w:val="24"/>
           <w:lang w:val="en-US"/>
         </w:rPr>
-      </w:pPr>
+        <w:t>filter()</w:t>
+      </w:r>
+    </w:p>
+    <w:p>
+      <w:pPr>
+        <w:pStyle w:val="PargrafodaLista"/>
+        <w:numPr>
+          <w:ilvl w:val="2"/>
+          <w:numId w:val="1"/>
+        </w:numPr>
+        <w:rPr>
+          <w:sz w:val="24"/>
+          <w:szCs w:val="24"/>
+          <w:lang w:val="en-US"/>
+        </w:rPr>
+      </w:pPr>
+      <w:r>
+        <w:rPr>
+          <w:sz w:val="24"/>
+          <w:szCs w:val="24"/>
+          <w:lang w:val="en-US"/>
+        </w:rPr>
+        <w:t>distinct()</w:t>
+      </w:r>
+    </w:p>
+    <w:p>
+      <w:pPr>
+        <w:pStyle w:val="PargrafodaLista"/>
+        <w:numPr>
+          <w:ilvl w:val="2"/>
+          <w:numId w:val="1"/>
+        </w:numPr>
+        <w:rPr>
+          <w:sz w:val="24"/>
+          <w:szCs w:val="24"/>
+          <w:lang w:val="en-US"/>
+        </w:rPr>
+      </w:pPr>
+      <w:r>
+        <w:rPr>
+          <w:sz w:val="24"/>
+          <w:szCs w:val="24"/>
+          <w:lang w:val="en-US"/>
+        </w:rPr>
+        <w:t>arrange()</w:t>
+      </w:r>
+    </w:p>
+    <w:p>
+      <w:pPr>
+        <w:pStyle w:val="PargrafodaLista"/>
+        <w:numPr>
+          <w:ilvl w:val="2"/>
+          <w:numId w:val="1"/>
+        </w:numPr>
+        <w:rPr>
+          <w:sz w:val="24"/>
+          <w:szCs w:val="24"/>
+          <w:lang w:val="en-US"/>
+        </w:rPr>
+      </w:pPr>
+      <w:r>
+        <w:rPr>
+          <w:sz w:val="24"/>
+          <w:szCs w:val="24"/>
+          <w:lang w:val="en-US"/>
+        </w:rPr>
+        <w:t>select()</w:t>
+      </w:r>
+    </w:p>
+    <w:p>
+      <w:pPr>
+        <w:pStyle w:val="PargrafodaLista"/>
+        <w:numPr>
+          <w:ilvl w:val="2"/>
+          <w:numId w:val="1"/>
+        </w:numPr>
+        <w:rPr>
+          <w:sz w:val="24"/>
+          <w:szCs w:val="24"/>
+          <w:lang w:val="en-US"/>
+        </w:rPr>
+      </w:pPr>
+      <w:r>
+        <w:rPr>
+          <w:sz w:val="24"/>
+          <w:szCs w:val="24"/>
+          <w:lang w:val="en-US"/>
+        </w:rPr>
+        <w:t>rename()</w:t>
+      </w:r>
+    </w:p>
+    <w:p>
+      <w:pPr>
+        <w:pStyle w:val="PargrafodaLista"/>
+        <w:numPr>
+          <w:ilvl w:val="2"/>
+          <w:numId w:val="1"/>
+        </w:numPr>
+        <w:rPr>
+          <w:sz w:val="24"/>
+          <w:szCs w:val="24"/>
+          <w:lang w:val="en-US"/>
+        </w:rPr>
+      </w:pPr>
+      <w:r>
+        <w:rPr>
+          <w:sz w:val="24"/>
+          <w:szCs w:val="24"/>
+          <w:lang w:val="en-US"/>
+        </w:rPr>
+        <w:t xml:space="preserve">mutate() and </w:t>
+      </w:r>
       <w:proofErr w:type="spellStart"/>
       <w:r>
         <w:rPr>
+          <w:sz w:val="24"/>
+          <w:szCs w:val="24"/>
           <w:lang w:val="en-US"/>
         </w:rPr>
-        <w:t>Ementa</w:t>
+        <w:t>transmutate</w:t>
       </w:r>
       <w:proofErr w:type="spellEnd"/>
+      <w:r>
+        <w:rPr>
+          <w:sz w:val="24"/>
+          <w:szCs w:val="24"/>
+          <w:lang w:val="en-US"/>
+        </w:rPr>
+        <w:t>()</w:t>
+      </w:r>
+    </w:p>
+    <w:p>
+      <w:pPr>
+        <w:pStyle w:val="PargrafodaLista"/>
+        <w:numPr>
+          <w:ilvl w:val="2"/>
+          <w:numId w:val="1"/>
+        </w:numPr>
+        <w:rPr>
+          <w:sz w:val="24"/>
+          <w:szCs w:val="24"/>
+          <w:lang w:val="en-US"/>
+        </w:rPr>
+      </w:pPr>
+      <w:proofErr w:type="spellStart"/>
+      <w:r>
+        <w:rPr>
+          <w:sz w:val="24"/>
+          <w:szCs w:val="24"/>
+          <w:lang w:val="en-US"/>
+        </w:rPr>
+        <w:t>summarise</w:t>
+      </w:r>
+      <w:proofErr w:type="spellEnd"/>
+      <w:r>
+        <w:rPr>
+          <w:sz w:val="24"/>
+          <w:szCs w:val="24"/>
+          <w:lang w:val="en-US"/>
+        </w:rPr>
+        <w:t>()</w:t>
+      </w:r>
     </w:p>
     <w:p>
       <w:pPr>
@@ -169,16 +936,170 @@
         <w:rPr>
           <w:sz w:val="24"/>
           <w:szCs w:val="24"/>
-          <w:highlight w:val="yellow"/>
-        </w:rPr>
-      </w:pPr>
-      <w:r>
-        <w:rPr>
-          <w:sz w:val="24"/>
-          <w:szCs w:val="24"/>
-          <w:highlight w:val="yellow"/>
-        </w:rPr>
-        <w:t>Introdução ao programa R: a interface do programa</w:t>
+        </w:rPr>
+      </w:pPr>
+      <w:r>
+        <w:rPr>
+          <w:sz w:val="24"/>
+          <w:szCs w:val="24"/>
+        </w:rPr>
+        <w:t>Estat</w:t>
+      </w:r>
+      <w:r>
+        <w:rPr>
+          <w:rFonts w:cstheme="minorHAnsi"/>
+          <w:sz w:val="24"/>
+          <w:szCs w:val="24"/>
+        </w:rPr>
+        <w:t>í</w:t>
+      </w:r>
+      <w:r>
+        <w:rPr>
+          <w:sz w:val="24"/>
+          <w:szCs w:val="24"/>
+        </w:rPr>
+        <w:t>stica descritiva</w:t>
+      </w:r>
+    </w:p>
+    <w:p>
+      <w:pPr>
+        <w:pStyle w:val="PargrafodaLista"/>
+        <w:numPr>
+          <w:ilvl w:val="2"/>
+          <w:numId w:val="1"/>
+        </w:numPr>
+        <w:rPr>
+          <w:sz w:val="24"/>
+          <w:szCs w:val="24"/>
+        </w:rPr>
+      </w:pPr>
+      <w:r>
+        <w:rPr>
+          <w:sz w:val="24"/>
+          <w:szCs w:val="24"/>
+        </w:rPr>
+        <w:t>Representações gr</w:t>
+      </w:r>
+      <w:r>
+        <w:rPr>
+          <w:rFonts w:cstheme="minorHAnsi"/>
+          <w:sz w:val="24"/>
+          <w:szCs w:val="24"/>
+        </w:rPr>
+        <w:t>á</w:t>
+      </w:r>
+      <w:r>
+        <w:rPr>
+          <w:sz w:val="24"/>
+          <w:szCs w:val="24"/>
+        </w:rPr>
+        <w:t>ficas</w:t>
+      </w:r>
+    </w:p>
+    <w:p>
+      <w:pPr>
+        <w:pStyle w:val="PargrafodaLista"/>
+        <w:numPr>
+          <w:ilvl w:val="3"/>
+          <w:numId w:val="1"/>
+        </w:numPr>
+        <w:rPr>
+          <w:sz w:val="24"/>
+          <w:szCs w:val="24"/>
+        </w:rPr>
+      </w:pPr>
+      <w:r>
+        <w:rPr>
+          <w:sz w:val="24"/>
+          <w:szCs w:val="24"/>
+        </w:rPr>
+        <w:t>R base</w:t>
+      </w:r>
+    </w:p>
+    <w:p>
+      <w:pPr>
+        <w:pStyle w:val="PargrafodaLista"/>
+        <w:numPr>
+          <w:ilvl w:val="3"/>
+          <w:numId w:val="1"/>
+        </w:numPr>
+        <w:rPr>
+          <w:sz w:val="24"/>
+          <w:szCs w:val="24"/>
+          <w:lang w:val="en-US"/>
+        </w:rPr>
+      </w:pPr>
+      <w:proofErr w:type="spellStart"/>
+      <w:r>
+        <w:rPr>
+          <w:sz w:val="24"/>
+          <w:szCs w:val="24"/>
+          <w:lang w:val="en-US"/>
+        </w:rPr>
+        <w:t>ggplot</w:t>
+      </w:r>
+      <w:proofErr w:type="spellEnd"/>
+      <w:r>
+        <w:rPr>
+          <w:sz w:val="24"/>
+          <w:szCs w:val="24"/>
+          <w:lang w:val="en-US"/>
+        </w:rPr>
+        <w:t xml:space="preserve"> (</w:t>
+      </w:r>
+      <w:proofErr w:type="gramStart"/>
+      <w:r>
+        <w:rPr>
+          <w:sz w:val="24"/>
+          <w:szCs w:val="24"/>
+          <w:lang w:val="en-US"/>
+        </w:rPr>
+        <w:t>box-plot</w:t>
+      </w:r>
+      <w:proofErr w:type="gramEnd"/>
+      <w:r>
+        <w:rPr>
+          <w:sz w:val="24"/>
+          <w:szCs w:val="24"/>
+          <w:lang w:val="en-US"/>
+        </w:rPr>
+        <w:t xml:space="preserve">, </w:t>
+      </w:r>
+      <w:proofErr w:type="spellStart"/>
+      <w:r>
+        <w:rPr>
+          <w:sz w:val="24"/>
+          <w:szCs w:val="24"/>
+          <w:lang w:val="en-US"/>
+        </w:rPr>
+        <w:t>histograma</w:t>
+      </w:r>
+      <w:proofErr w:type="spellEnd"/>
+      <w:r>
+        <w:rPr>
+          <w:sz w:val="24"/>
+          <w:szCs w:val="24"/>
+          <w:lang w:val="en-US"/>
+        </w:rPr>
+        <w:t xml:space="preserve">, </w:t>
+      </w:r>
+      <w:proofErr w:type="spellStart"/>
+      <w:r>
+        <w:rPr>
+          <w:sz w:val="24"/>
+          <w:szCs w:val="24"/>
+          <w:lang w:val="en-US"/>
+        </w:rPr>
+        <w:t>densidade</w:t>
+      </w:r>
+      <w:proofErr w:type="spellEnd"/>
+      <w:r>
+        <w:rPr>
+          <w:sz w:val="24"/>
+          <w:szCs w:val="24"/>
+          <w:lang w:val="en-US"/>
+        </w:rPr>
+        <w:t>, pizza)</w:t>
       </w:r>
     </w:p>
     <w:p>
@@ -191,27 +1112,29 @@
         <w:rPr>
           <w:sz w:val="24"/>
           <w:szCs w:val="24"/>
-          <w:highlight w:val="yellow"/>
-        </w:rPr>
-      </w:pPr>
-      <w:r>
-        <w:rPr>
-          <w:sz w:val="24"/>
-          <w:szCs w:val="24"/>
-          <w:highlight w:val="yellow"/>
-        </w:rPr>
-        <w:t xml:space="preserve">Instalação do R e R </w:t>
-      </w:r>
-      <w:proofErr w:type="spellStart"/>
-      <w:r>
-        <w:rPr>
-          <w:sz w:val="24"/>
-          <w:szCs w:val="24"/>
-          <w:highlight w:val="yellow"/>
-        </w:rPr>
-        <w:t>studio</w:t>
-      </w:r>
-      <w:proofErr w:type="spellEnd"/>
+        </w:rPr>
+      </w:pPr>
+      <w:r>
+        <w:rPr>
+          <w:sz w:val="24"/>
+          <w:szCs w:val="24"/>
+        </w:rPr>
+        <w:t xml:space="preserve">Medidas de posição e </w:t>
+      </w:r>
+      <w:r>
+        <w:rPr>
+          <w:sz w:val="24"/>
+          <w:szCs w:val="24"/>
+        </w:rPr>
+        <w:t>dispersão</w:t>
+      </w:r>
+      <w:r>
+        <w:rPr>
+          <w:sz w:val="24"/>
+          <w:szCs w:val="24"/>
+        </w:rPr>
+        <w:t xml:space="preserve"> (dados unidimensionais)</w:t>
+      </w:r>
     </w:p>
     <w:p>
       <w:pPr>
@@ -223,1101 +1146,12 @@
         <w:rPr>
           <w:sz w:val="24"/>
           <w:szCs w:val="24"/>
-          <w:highlight w:val="yellow"/>
-        </w:rPr>
-      </w:pPr>
-      <w:r>
-        <w:rPr>
-          <w:sz w:val="24"/>
-          <w:szCs w:val="24"/>
-          <w:highlight w:val="yellow"/>
-        </w:rPr>
-        <w:t xml:space="preserve">R </w:t>
-      </w:r>
-      <w:proofErr w:type="spellStart"/>
-      <w:r>
-        <w:rPr>
-          <w:sz w:val="24"/>
-          <w:szCs w:val="24"/>
-          <w:highlight w:val="yellow"/>
-        </w:rPr>
-        <w:t>studio</w:t>
-      </w:r>
-      <w:proofErr w:type="spellEnd"/>
-      <w:r>
-        <w:rPr>
-          <w:sz w:val="24"/>
-          <w:szCs w:val="24"/>
-          <w:highlight w:val="yellow"/>
-        </w:rPr>
-        <w:t xml:space="preserve"> layout</w:t>
-      </w:r>
-      <w:r>
-        <w:rPr>
-          <w:sz w:val="24"/>
-          <w:szCs w:val="24"/>
-          <w:highlight w:val="yellow"/>
-        </w:rPr>
-        <w:t xml:space="preserve"> – entendendo o </w:t>
-      </w:r>
-      <w:commentRangeStart w:id="0"/>
-      <w:r>
-        <w:rPr>
-          <w:sz w:val="24"/>
-          <w:szCs w:val="24"/>
-          <w:highlight w:val="yellow"/>
-        </w:rPr>
-        <w:t>programa</w:t>
-      </w:r>
-      <w:commentRangeEnd w:id="0"/>
-      <w:r>
-        <w:rPr>
-          <w:rStyle w:val="Refdecomentrio"/>
-        </w:rPr>
-        <w:commentReference w:id="0"/>
-      </w:r>
-    </w:p>
-    <w:p>
-      <w:pPr>
-        <w:pStyle w:val="PargrafodaLista"/>
-        <w:numPr>
-          <w:ilvl w:val="1"/>
-          <w:numId w:val="1"/>
-        </w:numPr>
-        <w:rPr>
-          <w:sz w:val="24"/>
-          <w:szCs w:val="24"/>
-          <w:highlight w:val="yellow"/>
-        </w:rPr>
-      </w:pPr>
-      <w:r>
-        <w:rPr>
-          <w:sz w:val="24"/>
-          <w:szCs w:val="24"/>
-          <w:highlight w:val="yellow"/>
-        </w:rPr>
-        <w:t xml:space="preserve">Introdução </w:t>
-      </w:r>
-      <w:r>
-        <w:rPr>
-          <w:sz w:val="24"/>
-          <w:szCs w:val="24"/>
-          <w:highlight w:val="yellow"/>
-        </w:rPr>
-        <w:t>à</w:t>
-      </w:r>
-      <w:r>
-        <w:rPr>
-          <w:sz w:val="24"/>
-          <w:szCs w:val="24"/>
-          <w:highlight w:val="yellow"/>
-        </w:rPr>
-        <w:t xml:space="preserve"> linguagem de R</w:t>
-      </w:r>
-    </w:p>
-    <w:p>
-      <w:pPr>
-        <w:pStyle w:val="PargrafodaLista"/>
-        <w:numPr>
-          <w:ilvl w:val="1"/>
-          <w:numId w:val="1"/>
-        </w:numPr>
-        <w:rPr>
-          <w:sz w:val="24"/>
-          <w:szCs w:val="24"/>
-          <w:highlight w:val="yellow"/>
-        </w:rPr>
-      </w:pPr>
-      <w:r>
-        <w:rPr>
-          <w:sz w:val="24"/>
-          <w:szCs w:val="24"/>
-          <w:highlight w:val="yellow"/>
-        </w:rPr>
-        <w:t>O editor de objetos em R</w:t>
-      </w:r>
-    </w:p>
-    <w:p>
-      <w:pPr>
-        <w:pStyle w:val="PargrafodaLista"/>
-        <w:numPr>
-          <w:ilvl w:val="1"/>
-          <w:numId w:val="1"/>
-        </w:numPr>
-        <w:rPr>
-          <w:sz w:val="24"/>
-          <w:szCs w:val="24"/>
-          <w:highlight w:val="yellow"/>
-        </w:rPr>
-      </w:pPr>
-      <w:r>
-        <w:rPr>
-          <w:sz w:val="24"/>
-          <w:szCs w:val="24"/>
-          <w:highlight w:val="yellow"/>
-        </w:rPr>
-        <w:t>Dados em R</w:t>
-      </w:r>
-    </w:p>
-    <w:p>
-      <w:pPr>
-        <w:pStyle w:val="PargrafodaLista"/>
-        <w:numPr>
-          <w:ilvl w:val="2"/>
-          <w:numId w:val="1"/>
-        </w:numPr>
-        <w:rPr>
-          <w:sz w:val="24"/>
-          <w:szCs w:val="24"/>
-          <w:highlight w:val="yellow"/>
-        </w:rPr>
-      </w:pPr>
-      <w:r>
-        <w:rPr>
-          <w:sz w:val="24"/>
-          <w:szCs w:val="24"/>
-          <w:highlight w:val="yellow"/>
-        </w:rPr>
-        <w:t>Vetores</w:t>
-      </w:r>
-    </w:p>
-    <w:p>
-      <w:pPr>
-        <w:pStyle w:val="PargrafodaLista"/>
-        <w:numPr>
-          <w:ilvl w:val="2"/>
-          <w:numId w:val="1"/>
-        </w:numPr>
-        <w:rPr>
-          <w:sz w:val="24"/>
-          <w:szCs w:val="24"/>
-          <w:highlight w:val="yellow"/>
-        </w:rPr>
-      </w:pPr>
-      <w:r>
-        <w:rPr>
-          <w:sz w:val="24"/>
-          <w:szCs w:val="24"/>
-          <w:highlight w:val="yellow"/>
-        </w:rPr>
-        <w:t>Fatores</w:t>
-      </w:r>
-    </w:p>
-    <w:p>
-      <w:pPr>
-        <w:pStyle w:val="PargrafodaLista"/>
-        <w:numPr>
-          <w:ilvl w:val="2"/>
-          <w:numId w:val="1"/>
-        </w:numPr>
-        <w:rPr>
-          <w:sz w:val="24"/>
-          <w:szCs w:val="24"/>
-          <w:highlight w:val="yellow"/>
-        </w:rPr>
-      </w:pPr>
-      <w:r>
-        <w:rPr>
-          <w:sz w:val="24"/>
-          <w:szCs w:val="24"/>
-          <w:highlight w:val="yellow"/>
-        </w:rPr>
-        <w:t>Matrizes</w:t>
-      </w:r>
-    </w:p>
-    <w:p>
-      <w:pPr>
-        <w:pStyle w:val="PargrafodaLista"/>
-        <w:numPr>
-          <w:ilvl w:val="2"/>
-          <w:numId w:val="1"/>
-        </w:numPr>
-        <w:rPr>
-          <w:sz w:val="24"/>
-          <w:szCs w:val="24"/>
-          <w:highlight w:val="yellow"/>
-        </w:rPr>
-      </w:pPr>
-      <w:r>
-        <w:rPr>
-          <w:sz w:val="24"/>
-          <w:szCs w:val="24"/>
-          <w:highlight w:val="yellow"/>
-        </w:rPr>
-        <w:t>Estruturas de dados</w:t>
-      </w:r>
-    </w:p>
-    <w:p>
-      <w:pPr>
-        <w:pStyle w:val="PargrafodaLista"/>
-        <w:numPr>
-          <w:ilvl w:val="2"/>
-          <w:numId w:val="1"/>
-        </w:numPr>
-        <w:rPr>
-          <w:sz w:val="24"/>
-          <w:szCs w:val="24"/>
-          <w:highlight w:val="yellow"/>
-        </w:rPr>
-      </w:pPr>
-      <w:r>
-        <w:rPr>
-          <w:sz w:val="24"/>
-          <w:szCs w:val="24"/>
-          <w:highlight w:val="yellow"/>
-        </w:rPr>
-        <w:t>Listas</w:t>
-      </w:r>
-    </w:p>
-    <w:p>
-      <w:pPr>
-        <w:pStyle w:val="PargrafodaLista"/>
-        <w:numPr>
-          <w:ilvl w:val="2"/>
-          <w:numId w:val="1"/>
-        </w:numPr>
-        <w:rPr>
-          <w:sz w:val="24"/>
-          <w:szCs w:val="24"/>
-          <w:highlight w:val="yellow"/>
-        </w:rPr>
-      </w:pPr>
-      <w:r>
-        <w:rPr>
-          <w:sz w:val="24"/>
-          <w:szCs w:val="24"/>
-          <w:highlight w:val="yellow"/>
-        </w:rPr>
-        <w:t>Nomeando filas e colu</w:t>
-      </w:r>
-      <w:r>
-        <w:rPr>
-          <w:sz w:val="24"/>
-          <w:szCs w:val="24"/>
-          <w:highlight w:val="yellow"/>
-        </w:rPr>
-        <w:t>n</w:t>
-      </w:r>
-      <w:r>
-        <w:rPr>
-          <w:sz w:val="24"/>
-          <w:szCs w:val="24"/>
-          <w:highlight w:val="yellow"/>
-        </w:rPr>
-        <w:t>as de matrizes e vetores</w:t>
-      </w:r>
-    </w:p>
-    <w:p>
-      <w:pPr>
-        <w:pStyle w:val="PargrafodaLista"/>
-        <w:numPr>
-          <w:ilvl w:val="1"/>
-          <w:numId w:val="1"/>
-        </w:numPr>
-        <w:rPr>
-          <w:sz w:val="24"/>
-          <w:szCs w:val="24"/>
-          <w:highlight w:val="yellow"/>
-        </w:rPr>
-      </w:pPr>
-      <w:r>
-        <w:rPr>
-          <w:sz w:val="24"/>
-          <w:szCs w:val="24"/>
-          <w:highlight w:val="yellow"/>
-        </w:rPr>
-        <w:t>Importando dados</w:t>
-      </w:r>
-    </w:p>
-    <w:p>
-      <w:pPr>
-        <w:pStyle w:val="PargrafodaLista"/>
-        <w:numPr>
-          <w:ilvl w:val="1"/>
-          <w:numId w:val="1"/>
-        </w:numPr>
-        <w:rPr>
-          <w:sz w:val="24"/>
-          <w:szCs w:val="24"/>
-          <w:highlight w:val="yellow"/>
-        </w:rPr>
-      </w:pPr>
-      <w:r>
-        <w:rPr>
-          <w:sz w:val="24"/>
-          <w:szCs w:val="24"/>
-          <w:highlight w:val="yellow"/>
-        </w:rPr>
-        <w:t>Instalando pacotes</w:t>
-      </w:r>
-    </w:p>
-    <w:p>
-      <w:pPr>
-        <w:pStyle w:val="PargrafodaLista"/>
-        <w:numPr>
-          <w:ilvl w:val="1"/>
-          <w:numId w:val="1"/>
-        </w:numPr>
-        <w:rPr>
-          <w:sz w:val="24"/>
-          <w:szCs w:val="24"/>
-          <w:highlight w:val="yellow"/>
-        </w:rPr>
-      </w:pPr>
-      <w:r>
-        <w:rPr>
-          <w:sz w:val="24"/>
-          <w:szCs w:val="24"/>
-          <w:highlight w:val="yellow"/>
-        </w:rPr>
-        <w:t>Entendendo os pacotes</w:t>
-      </w:r>
-    </w:p>
-    <w:p>
-      <w:pPr>
-        <w:pStyle w:val="PargrafodaLista"/>
-        <w:numPr>
-          <w:ilvl w:val="2"/>
-          <w:numId w:val="1"/>
-        </w:numPr>
-        <w:rPr>
-          <w:sz w:val="24"/>
-          <w:szCs w:val="24"/>
-          <w:highlight w:val="yellow"/>
-        </w:rPr>
-      </w:pPr>
-      <w:r>
-        <w:rPr>
-          <w:sz w:val="24"/>
-          <w:szCs w:val="24"/>
-          <w:highlight w:val="yellow"/>
-        </w:rPr>
-        <w:t>Library</w:t>
-      </w:r>
-    </w:p>
-    <w:p>
-      <w:pPr>
-        <w:pStyle w:val="PargrafodaLista"/>
-        <w:numPr>
-          <w:ilvl w:val="2"/>
-          <w:numId w:val="1"/>
-        </w:numPr>
-        <w:rPr>
-          <w:sz w:val="24"/>
-          <w:szCs w:val="24"/>
-          <w:highlight w:val="yellow"/>
-        </w:rPr>
-      </w:pPr>
-      <w:r>
-        <w:rPr>
-          <w:sz w:val="24"/>
-          <w:szCs w:val="24"/>
-          <w:highlight w:val="yellow"/>
-        </w:rPr>
-        <w:t>funções dentro dos pacotes</w:t>
-      </w:r>
-    </w:p>
-    <w:p>
-      <w:pPr>
-        <w:pStyle w:val="PargrafodaLista"/>
-        <w:numPr>
-          <w:ilvl w:val="2"/>
-          <w:numId w:val="1"/>
-        </w:numPr>
-        <w:rPr>
-          <w:sz w:val="24"/>
-          <w:szCs w:val="24"/>
-          <w:highlight w:val="yellow"/>
-        </w:rPr>
-      </w:pPr>
-      <w:r>
-        <w:rPr>
-          <w:sz w:val="24"/>
-          <w:szCs w:val="24"/>
-          <w:highlight w:val="yellow"/>
-        </w:rPr>
-        <w:t>procurando ajuda no próprio R</w:t>
-      </w:r>
-    </w:p>
-    <w:p>
-      <w:pPr>
-        <w:pStyle w:val="PargrafodaLista"/>
-        <w:numPr>
-          <w:ilvl w:val="2"/>
-          <w:numId w:val="1"/>
-        </w:numPr>
-        <w:rPr>
-          <w:sz w:val="24"/>
-          <w:szCs w:val="24"/>
-          <w:highlight w:val="yellow"/>
-        </w:rPr>
-      </w:pPr>
-      <w:r>
-        <w:rPr>
-          <w:sz w:val="24"/>
-          <w:szCs w:val="24"/>
-          <w:highlight w:val="yellow"/>
-        </w:rPr>
-        <w:t>Pacotes importantes</w:t>
-      </w:r>
-    </w:p>
-    <w:p>
-      <w:pPr>
-        <w:pStyle w:val="PargrafodaLista"/>
-        <w:numPr>
-          <w:ilvl w:val="1"/>
-          <w:numId w:val="1"/>
-        </w:numPr>
-        <w:rPr>
-          <w:sz w:val="24"/>
-          <w:szCs w:val="24"/>
-          <w:highlight w:val="yellow"/>
-        </w:rPr>
-      </w:pPr>
-      <w:r>
-        <w:rPr>
-          <w:sz w:val="24"/>
-          <w:szCs w:val="24"/>
-          <w:highlight w:val="yellow"/>
-        </w:rPr>
-        <w:t>Procurando ajuda</w:t>
-      </w:r>
-    </w:p>
-    <w:p>
-      <w:pPr>
-        <w:pStyle w:val="PargrafodaLista"/>
-        <w:numPr>
-          <w:ilvl w:val="0"/>
-          <w:numId w:val="1"/>
-        </w:numPr>
-        <w:rPr>
-          <w:sz w:val="24"/>
-          <w:szCs w:val="24"/>
-          <w:highlight w:val="yellow"/>
-        </w:rPr>
-      </w:pPr>
-      <w:r>
-        <w:rPr>
-          <w:sz w:val="24"/>
-          <w:szCs w:val="24"/>
-          <w:highlight w:val="yellow"/>
-        </w:rPr>
-        <w:t>Manipulação de dados</w:t>
-      </w:r>
-    </w:p>
-    <w:p>
-      <w:pPr>
-        <w:pStyle w:val="PargrafodaLista"/>
-        <w:numPr>
-          <w:ilvl w:val="1"/>
-          <w:numId w:val="1"/>
-        </w:numPr>
-        <w:rPr>
-          <w:sz w:val="24"/>
-          <w:szCs w:val="24"/>
-          <w:highlight w:val="yellow"/>
-        </w:rPr>
-      </w:pPr>
-      <w:r>
-        <w:rPr>
-          <w:sz w:val="24"/>
-          <w:szCs w:val="24"/>
-          <w:highlight w:val="yellow"/>
-        </w:rPr>
-        <w:t>Manipulação usando o R base</w:t>
-      </w:r>
-    </w:p>
-    <w:p>
-      <w:pPr>
-        <w:pStyle w:val="PargrafodaLista"/>
-        <w:numPr>
-          <w:ilvl w:val="2"/>
-          <w:numId w:val="1"/>
-        </w:numPr>
-        <w:rPr>
-          <w:sz w:val="24"/>
-          <w:szCs w:val="24"/>
-          <w:highlight w:val="yellow"/>
-        </w:rPr>
-      </w:pPr>
-      <w:r>
-        <w:rPr>
-          <w:sz w:val="24"/>
-          <w:szCs w:val="24"/>
-          <w:highlight w:val="yellow"/>
-        </w:rPr>
-        <w:t xml:space="preserve">Função </w:t>
-      </w:r>
-      <w:proofErr w:type="spellStart"/>
-      <w:r>
-        <w:rPr>
-          <w:sz w:val="24"/>
-          <w:szCs w:val="24"/>
-          <w:highlight w:val="yellow"/>
-        </w:rPr>
-        <w:t>fix</w:t>
-      </w:r>
-      <w:proofErr w:type="spellEnd"/>
-    </w:p>
-    <w:p>
-      <w:pPr>
-        <w:pStyle w:val="PargrafodaLista"/>
-        <w:numPr>
-          <w:ilvl w:val="2"/>
-          <w:numId w:val="1"/>
-        </w:numPr>
-        <w:rPr>
-          <w:sz w:val="24"/>
-          <w:szCs w:val="24"/>
-          <w:highlight w:val="yellow"/>
-        </w:rPr>
-      </w:pPr>
-      <w:r>
-        <w:rPr>
-          <w:sz w:val="24"/>
-          <w:szCs w:val="24"/>
-          <w:highlight w:val="yellow"/>
-        </w:rPr>
-        <w:t>Removendo linhas</w:t>
-      </w:r>
-    </w:p>
-    <w:p>
-      <w:pPr>
-        <w:pStyle w:val="PargrafodaLista"/>
-        <w:numPr>
-          <w:ilvl w:val="2"/>
-          <w:numId w:val="1"/>
-        </w:numPr>
-        <w:rPr>
-          <w:sz w:val="24"/>
-          <w:szCs w:val="24"/>
-          <w:highlight w:val="yellow"/>
-        </w:rPr>
-      </w:pPr>
-      <w:r>
-        <w:rPr>
-          <w:sz w:val="24"/>
-          <w:szCs w:val="24"/>
-          <w:highlight w:val="yellow"/>
-        </w:rPr>
-        <w:t>Alterando dados</w:t>
-      </w:r>
-    </w:p>
-    <w:p>
-      <w:pPr>
-        <w:pStyle w:val="PargrafodaLista"/>
-        <w:numPr>
-          <w:ilvl w:val="2"/>
-          <w:numId w:val="1"/>
-        </w:numPr>
-        <w:rPr>
-          <w:sz w:val="24"/>
-          <w:szCs w:val="24"/>
-          <w:highlight w:val="yellow"/>
-        </w:rPr>
-      </w:pPr>
-      <w:proofErr w:type="spellStart"/>
-      <w:r>
-        <w:rPr>
-          <w:sz w:val="24"/>
-          <w:szCs w:val="24"/>
-          <w:highlight w:val="yellow"/>
-        </w:rPr>
-        <w:lastRenderedPageBreak/>
-        <w:t>subset</w:t>
-      </w:r>
-      <w:proofErr w:type="spellEnd"/>
-      <w:r>
-        <w:rPr>
-          <w:sz w:val="24"/>
-          <w:szCs w:val="24"/>
-          <w:highlight w:val="yellow"/>
-        </w:rPr>
-        <w:t>()</w:t>
-      </w:r>
-    </w:p>
-    <w:p>
-      <w:pPr>
-        <w:pStyle w:val="PargrafodaLista"/>
-        <w:numPr>
-          <w:ilvl w:val="1"/>
-          <w:numId w:val="1"/>
-        </w:numPr>
-        <w:rPr>
-          <w:sz w:val="24"/>
-          <w:szCs w:val="24"/>
-          <w:highlight w:val="yellow"/>
-        </w:rPr>
-      </w:pPr>
-      <w:r>
-        <w:rPr>
-          <w:sz w:val="24"/>
-          <w:szCs w:val="24"/>
-          <w:highlight w:val="yellow"/>
-        </w:rPr>
-        <w:t xml:space="preserve">Pacote </w:t>
-      </w:r>
-      <w:proofErr w:type="spellStart"/>
-      <w:r>
-        <w:rPr>
-          <w:sz w:val="24"/>
-          <w:szCs w:val="24"/>
-          <w:highlight w:val="yellow"/>
-        </w:rPr>
-        <w:t>dplyr</w:t>
-      </w:r>
-      <w:proofErr w:type="spellEnd"/>
-    </w:p>
-    <w:p>
-      <w:pPr>
-        <w:pStyle w:val="PargrafodaLista"/>
-        <w:numPr>
-          <w:ilvl w:val="2"/>
-          <w:numId w:val="1"/>
-        </w:numPr>
-        <w:rPr>
-          <w:sz w:val="24"/>
-          <w:szCs w:val="24"/>
-          <w:highlight w:val="yellow"/>
-          <w:lang w:val="en-US"/>
-        </w:rPr>
-      </w:pPr>
-      <w:r>
-        <w:rPr>
-          <w:sz w:val="24"/>
-          <w:szCs w:val="24"/>
-          <w:highlight w:val="yellow"/>
-          <w:lang w:val="en-US"/>
-        </w:rPr>
-        <w:t>filter()</w:t>
-      </w:r>
-    </w:p>
-    <w:p>
-      <w:pPr>
-        <w:pStyle w:val="PargrafodaLista"/>
-        <w:numPr>
-          <w:ilvl w:val="2"/>
-          <w:numId w:val="1"/>
-        </w:numPr>
-        <w:rPr>
-          <w:sz w:val="24"/>
-          <w:szCs w:val="24"/>
-          <w:highlight w:val="yellow"/>
-          <w:lang w:val="en-US"/>
-        </w:rPr>
-      </w:pPr>
-      <w:r>
-        <w:rPr>
-          <w:sz w:val="24"/>
-          <w:szCs w:val="24"/>
-          <w:highlight w:val="yellow"/>
-          <w:lang w:val="en-US"/>
-        </w:rPr>
-        <w:t>distinct()</w:t>
-      </w:r>
-    </w:p>
-    <w:p>
-      <w:pPr>
-        <w:pStyle w:val="PargrafodaLista"/>
-        <w:numPr>
-          <w:ilvl w:val="2"/>
-          <w:numId w:val="1"/>
-        </w:numPr>
-        <w:rPr>
-          <w:sz w:val="24"/>
-          <w:szCs w:val="24"/>
-          <w:highlight w:val="yellow"/>
-          <w:lang w:val="en-US"/>
-        </w:rPr>
-      </w:pPr>
-      <w:r>
-        <w:rPr>
-          <w:sz w:val="24"/>
-          <w:szCs w:val="24"/>
-          <w:highlight w:val="yellow"/>
-          <w:lang w:val="en-US"/>
-        </w:rPr>
-        <w:t>arrange()</w:t>
-      </w:r>
-    </w:p>
-    <w:p>
-      <w:pPr>
-        <w:pStyle w:val="PargrafodaLista"/>
-        <w:numPr>
-          <w:ilvl w:val="2"/>
-          <w:numId w:val="1"/>
-        </w:numPr>
-        <w:rPr>
-          <w:sz w:val="24"/>
-          <w:szCs w:val="24"/>
-          <w:highlight w:val="yellow"/>
-          <w:lang w:val="en-US"/>
-        </w:rPr>
-      </w:pPr>
-      <w:r>
-        <w:rPr>
-          <w:sz w:val="24"/>
-          <w:szCs w:val="24"/>
-          <w:highlight w:val="yellow"/>
-          <w:lang w:val="en-US"/>
-        </w:rPr>
-        <w:t>select()</w:t>
-      </w:r>
-    </w:p>
-    <w:p>
-      <w:pPr>
-        <w:pStyle w:val="PargrafodaLista"/>
-        <w:numPr>
-          <w:ilvl w:val="2"/>
-          <w:numId w:val="1"/>
-        </w:numPr>
-        <w:rPr>
-          <w:sz w:val="24"/>
-          <w:szCs w:val="24"/>
-          <w:highlight w:val="yellow"/>
-          <w:lang w:val="en-US"/>
-        </w:rPr>
-      </w:pPr>
-      <w:r>
-        <w:rPr>
-          <w:sz w:val="24"/>
-          <w:szCs w:val="24"/>
-          <w:highlight w:val="yellow"/>
-          <w:lang w:val="en-US"/>
-        </w:rPr>
-        <w:t>rename()</w:t>
-      </w:r>
-    </w:p>
-    <w:p>
-      <w:pPr>
-        <w:pStyle w:val="PargrafodaLista"/>
-        <w:numPr>
-          <w:ilvl w:val="2"/>
-          <w:numId w:val="1"/>
-        </w:numPr>
-        <w:rPr>
-          <w:sz w:val="24"/>
-          <w:szCs w:val="24"/>
-          <w:highlight w:val="yellow"/>
-          <w:lang w:val="en-US"/>
-        </w:rPr>
-      </w:pPr>
-      <w:r>
-        <w:rPr>
-          <w:sz w:val="24"/>
-          <w:szCs w:val="24"/>
-          <w:highlight w:val="yellow"/>
-          <w:lang w:val="en-US"/>
-        </w:rPr>
-        <w:t xml:space="preserve">mutate() and </w:t>
-      </w:r>
-      <w:proofErr w:type="spellStart"/>
-      <w:r>
-        <w:rPr>
-          <w:sz w:val="24"/>
-          <w:szCs w:val="24"/>
-          <w:highlight w:val="yellow"/>
-          <w:lang w:val="en-US"/>
-        </w:rPr>
-        <w:t>transmutate</w:t>
-      </w:r>
-      <w:proofErr w:type="spellEnd"/>
-      <w:r>
-        <w:rPr>
-          <w:sz w:val="24"/>
-          <w:szCs w:val="24"/>
-          <w:highlight w:val="yellow"/>
-          <w:lang w:val="en-US"/>
-        </w:rPr>
-        <w:t>()</w:t>
-      </w:r>
-    </w:p>
-    <w:p>
-      <w:pPr>
-        <w:pStyle w:val="PargrafodaLista"/>
-        <w:numPr>
-          <w:ilvl w:val="2"/>
-          <w:numId w:val="1"/>
-        </w:numPr>
-        <w:rPr>
-          <w:sz w:val="24"/>
-          <w:szCs w:val="24"/>
-          <w:highlight w:val="yellow"/>
-          <w:lang w:val="en-US"/>
-        </w:rPr>
-      </w:pPr>
-      <w:proofErr w:type="spellStart"/>
-      <w:r>
-        <w:rPr>
-          <w:sz w:val="24"/>
-          <w:szCs w:val="24"/>
-          <w:highlight w:val="yellow"/>
-          <w:lang w:val="en-US"/>
-        </w:rPr>
-        <w:t>summarise</w:t>
-      </w:r>
-      <w:proofErr w:type="spellEnd"/>
-      <w:r>
-        <w:rPr>
-          <w:sz w:val="24"/>
-          <w:szCs w:val="24"/>
-          <w:highlight w:val="yellow"/>
-          <w:lang w:val="en-US"/>
-        </w:rPr>
-        <w:t>()</w:t>
-      </w:r>
-    </w:p>
-    <w:p>
-      <w:pPr>
-        <w:pStyle w:val="PargrafodaLista"/>
-        <w:numPr>
-          <w:ilvl w:val="0"/>
-          <w:numId w:val="1"/>
-        </w:numPr>
-        <w:rPr>
-          <w:sz w:val="24"/>
-          <w:szCs w:val="24"/>
-          <w:highlight w:val="yellow"/>
-        </w:rPr>
-      </w:pPr>
-      <w:r>
-        <w:rPr>
-          <w:sz w:val="24"/>
-          <w:szCs w:val="24"/>
-          <w:highlight w:val="yellow"/>
-        </w:rPr>
-        <w:t>Estat</w:t>
-      </w:r>
-      <w:r>
-        <w:rPr>
-          <w:rFonts w:cstheme="minorHAnsi"/>
-          <w:sz w:val="24"/>
-          <w:szCs w:val="24"/>
-          <w:highlight w:val="yellow"/>
-        </w:rPr>
-        <w:t>í</w:t>
-      </w:r>
-      <w:r>
-        <w:rPr>
-          <w:sz w:val="24"/>
-          <w:szCs w:val="24"/>
-          <w:highlight w:val="yellow"/>
-        </w:rPr>
-        <w:t>stica descritiva</w:t>
-      </w:r>
-    </w:p>
-    <w:p>
-      <w:pPr>
-        <w:pStyle w:val="PargrafodaLista"/>
-        <w:numPr>
-          <w:ilvl w:val="2"/>
-          <w:numId w:val="1"/>
-        </w:numPr>
-        <w:rPr>
-          <w:sz w:val="24"/>
-          <w:szCs w:val="24"/>
-          <w:highlight w:val="yellow"/>
-        </w:rPr>
-      </w:pPr>
-      <w:r>
-        <w:rPr>
-          <w:sz w:val="24"/>
-          <w:szCs w:val="24"/>
-          <w:highlight w:val="yellow"/>
-        </w:rPr>
-        <w:t>Representações gr</w:t>
-      </w:r>
-      <w:r>
-        <w:rPr>
-          <w:rFonts w:cstheme="minorHAnsi"/>
-          <w:sz w:val="24"/>
-          <w:szCs w:val="24"/>
-          <w:highlight w:val="yellow"/>
-        </w:rPr>
-        <w:t>á</w:t>
-      </w:r>
-      <w:r>
-        <w:rPr>
-          <w:sz w:val="24"/>
-          <w:szCs w:val="24"/>
-          <w:highlight w:val="yellow"/>
-        </w:rPr>
-        <w:t>ficas</w:t>
-      </w:r>
-    </w:p>
-    <w:p>
-      <w:pPr>
-        <w:pStyle w:val="PargrafodaLista"/>
-        <w:numPr>
-          <w:ilvl w:val="3"/>
-          <w:numId w:val="1"/>
-        </w:numPr>
-        <w:rPr>
-          <w:sz w:val="24"/>
-          <w:szCs w:val="24"/>
-          <w:highlight w:val="yellow"/>
-        </w:rPr>
-      </w:pPr>
-      <w:r>
-        <w:rPr>
-          <w:sz w:val="24"/>
-          <w:szCs w:val="24"/>
-          <w:highlight w:val="yellow"/>
-        </w:rPr>
-        <w:t>R base</w:t>
-      </w:r>
-    </w:p>
-    <w:p>
-      <w:pPr>
-        <w:pStyle w:val="PargrafodaLista"/>
-        <w:numPr>
-          <w:ilvl w:val="3"/>
-          <w:numId w:val="1"/>
-        </w:numPr>
-        <w:rPr>
-          <w:sz w:val="24"/>
-          <w:szCs w:val="24"/>
-          <w:highlight w:val="yellow"/>
-          <w:lang w:val="en-US"/>
-        </w:rPr>
-      </w:pPr>
-      <w:proofErr w:type="spellStart"/>
-      <w:r>
-        <w:rPr>
-          <w:sz w:val="24"/>
-          <w:szCs w:val="24"/>
-          <w:highlight w:val="yellow"/>
-          <w:lang w:val="en-US"/>
-        </w:rPr>
-        <w:t>ggplot</w:t>
-      </w:r>
-      <w:proofErr w:type="spellEnd"/>
-      <w:r>
-        <w:rPr>
-          <w:sz w:val="24"/>
-          <w:szCs w:val="24"/>
-          <w:highlight w:val="yellow"/>
-          <w:lang w:val="en-US"/>
-        </w:rPr>
-        <w:t xml:space="preserve"> (</w:t>
-      </w:r>
-      <w:proofErr w:type="gramStart"/>
-      <w:r>
-        <w:rPr>
-          <w:sz w:val="24"/>
-          <w:szCs w:val="24"/>
-          <w:highlight w:val="yellow"/>
-          <w:lang w:val="en-US"/>
-        </w:rPr>
-        <w:t>box-plot</w:t>
-      </w:r>
-      <w:proofErr w:type="gramEnd"/>
-      <w:r>
-        <w:rPr>
-          <w:sz w:val="24"/>
-          <w:szCs w:val="24"/>
-          <w:highlight w:val="yellow"/>
-          <w:lang w:val="en-US"/>
-        </w:rPr>
-        <w:t xml:space="preserve">, </w:t>
-      </w:r>
-      <w:proofErr w:type="spellStart"/>
-      <w:r>
-        <w:rPr>
-          <w:sz w:val="24"/>
-          <w:szCs w:val="24"/>
-          <w:highlight w:val="yellow"/>
-          <w:lang w:val="en-US"/>
-        </w:rPr>
-        <w:t>histograma</w:t>
-      </w:r>
-      <w:proofErr w:type="spellEnd"/>
-      <w:r>
-        <w:rPr>
-          <w:sz w:val="24"/>
-          <w:szCs w:val="24"/>
-          <w:highlight w:val="yellow"/>
-          <w:lang w:val="en-US"/>
-        </w:rPr>
-        <w:t xml:space="preserve">, </w:t>
-      </w:r>
-      <w:proofErr w:type="spellStart"/>
-      <w:r>
-        <w:rPr>
-          <w:sz w:val="24"/>
-          <w:szCs w:val="24"/>
-          <w:highlight w:val="yellow"/>
-          <w:lang w:val="en-US"/>
-        </w:rPr>
-        <w:t>densidade</w:t>
-      </w:r>
-      <w:proofErr w:type="spellEnd"/>
-      <w:r>
-        <w:rPr>
-          <w:sz w:val="24"/>
-          <w:szCs w:val="24"/>
-          <w:highlight w:val="yellow"/>
-          <w:lang w:val="en-US"/>
-        </w:rPr>
-        <w:t>, pizza)</w:t>
-      </w:r>
-    </w:p>
-    <w:p>
-      <w:pPr>
-        <w:pStyle w:val="PargrafodaLista"/>
-        <w:numPr>
-          <w:ilvl w:val="1"/>
-          <w:numId w:val="1"/>
-        </w:numPr>
-        <w:rPr>
-          <w:sz w:val="24"/>
-          <w:szCs w:val="24"/>
-          <w:highlight w:val="yellow"/>
-        </w:rPr>
-      </w:pPr>
-      <w:r>
-        <w:rPr>
-          <w:sz w:val="24"/>
-          <w:szCs w:val="24"/>
-          <w:highlight w:val="yellow"/>
-        </w:rPr>
-        <w:t xml:space="preserve">Medidas de posição e </w:t>
-      </w:r>
-      <w:r>
-        <w:rPr>
-          <w:sz w:val="24"/>
-          <w:szCs w:val="24"/>
-          <w:highlight w:val="yellow"/>
-        </w:rPr>
-        <w:t>dispersão</w:t>
-      </w:r>
-      <w:r>
-        <w:rPr>
-          <w:sz w:val="24"/>
-          <w:szCs w:val="24"/>
-          <w:highlight w:val="yellow"/>
-        </w:rPr>
-        <w:t xml:space="preserve"> (dados unidimensionais)</w:t>
-      </w:r>
-    </w:p>
-    <w:p>
-      <w:pPr>
-        <w:pStyle w:val="PargrafodaLista"/>
-        <w:numPr>
-          <w:ilvl w:val="1"/>
-          <w:numId w:val="1"/>
-        </w:numPr>
-        <w:rPr>
-          <w:sz w:val="24"/>
-          <w:szCs w:val="24"/>
-          <w:highlight w:val="yellow"/>
-        </w:rPr>
-      </w:pPr>
-      <w:r>
-        <w:rPr>
-          <w:sz w:val="24"/>
-          <w:szCs w:val="24"/>
-          <w:highlight w:val="yellow"/>
+        </w:rPr>
+      </w:pPr>
+      <w:r>
+        <w:rPr>
+          <w:sz w:val="24"/>
+          <w:szCs w:val="24"/>
         </w:rPr>
         <w:t>Dados bidimensionais</w:t>
       </w:r>
@@ -1332,14 +1166,12 @@
         <w:rPr>
           <w:sz w:val="24"/>
           <w:szCs w:val="24"/>
-          <w:highlight w:val="yellow"/>
-        </w:rPr>
-      </w:pPr>
-      <w:r>
-        <w:rPr>
-          <w:sz w:val="24"/>
-          <w:szCs w:val="24"/>
-          <w:highlight w:val="yellow"/>
+        </w:rPr>
+      </w:pPr>
+      <w:r>
+        <w:rPr>
+          <w:sz w:val="24"/>
+          <w:szCs w:val="24"/>
         </w:rPr>
         <w:t>Tabela de dados</w:t>
       </w:r>
@@ -1834,14 +1666,12 @@
         <w:rPr>
           <w:sz w:val="24"/>
           <w:szCs w:val="24"/>
-          <w:highlight w:val="yellow"/>
-        </w:rPr>
-      </w:pPr>
-      <w:r>
-        <w:rPr>
-          <w:sz w:val="24"/>
-          <w:szCs w:val="24"/>
-          <w:highlight w:val="yellow"/>
+        </w:rPr>
+      </w:pPr>
+      <w:r>
+        <w:rPr>
+          <w:sz w:val="24"/>
+          <w:szCs w:val="24"/>
         </w:rPr>
         <w:t>Estatística experimental</w:t>
       </w:r>
@@ -1856,14 +1686,12 @@
         <w:rPr>
           <w:sz w:val="24"/>
           <w:szCs w:val="24"/>
-          <w:highlight w:val="yellow"/>
-        </w:rPr>
-      </w:pPr>
-      <w:r>
-        <w:rPr>
-          <w:sz w:val="24"/>
-          <w:szCs w:val="24"/>
-          <w:highlight w:val="yellow"/>
+        </w:rPr>
+      </w:pPr>
+      <w:r>
+        <w:rPr>
+          <w:sz w:val="24"/>
+          <w:szCs w:val="24"/>
         </w:rPr>
         <w:t>DIC</w:t>
       </w:r>
@@ -1878,14 +1706,12 @@
         <w:rPr>
           <w:sz w:val="24"/>
           <w:szCs w:val="24"/>
-          <w:highlight w:val="yellow"/>
-        </w:rPr>
-      </w:pPr>
-      <w:r>
-        <w:rPr>
-          <w:sz w:val="24"/>
-          <w:szCs w:val="24"/>
-          <w:highlight w:val="yellow"/>
+        </w:rPr>
+      </w:pPr>
+      <w:r>
+        <w:rPr>
+          <w:sz w:val="24"/>
+          <w:szCs w:val="24"/>
         </w:rPr>
         <w:t>Fatorial simples</w:t>
       </w:r>
@@ -1900,7 +1726,6 @@
         <w:rPr>
           <w:sz w:val="24"/>
           <w:szCs w:val="24"/>
-          <w:highlight w:val="yellow"/>
           <w:lang w:val="es-419"/>
         </w:rPr>
       </w:pPr>
@@ -1909,7 +1734,6 @@
         <w:rPr>
           <w:sz w:val="24"/>
           <w:szCs w:val="24"/>
-          <w:highlight w:val="yellow"/>
           <w:lang w:val="es-419"/>
         </w:rPr>
         <w:t>Fatorial</w:t>
@@ -1919,7 +1743,6 @@
         <w:rPr>
           <w:sz w:val="24"/>
           <w:szCs w:val="24"/>
-          <w:highlight w:val="yellow"/>
           <w:lang w:val="es-419"/>
         </w:rPr>
         <w:t xml:space="preserve"> duplo</w:t>
@@ -1935,7 +1758,6 @@
         <w:rPr>
           <w:sz w:val="24"/>
           <w:szCs w:val="24"/>
-          <w:highlight w:val="yellow"/>
           <w:lang w:val="es-419"/>
         </w:rPr>
       </w:pPr>
@@ -1943,7 +1765,6 @@
         <w:rPr>
           <w:sz w:val="24"/>
           <w:szCs w:val="24"/>
-          <w:highlight w:val="yellow"/>
           <w:lang w:val="es-419"/>
         </w:rPr>
         <w:t>DBC</w:t>
@@ -1959,7 +1780,6 @@
         <w:rPr>
           <w:sz w:val="24"/>
           <w:szCs w:val="24"/>
-          <w:highlight w:val="yellow"/>
           <w:lang w:val="es-419"/>
         </w:rPr>
       </w:pPr>
@@ -1968,7 +1788,6 @@
         <w:rPr>
           <w:sz w:val="24"/>
           <w:szCs w:val="24"/>
-          <w:highlight w:val="yellow"/>
           <w:lang w:val="es-419"/>
         </w:rPr>
         <w:t>Anova</w:t>
@@ -1985,14 +1804,12 @@
         <w:rPr>
           <w:sz w:val="24"/>
           <w:szCs w:val="24"/>
-          <w:highlight w:val="yellow"/>
-        </w:rPr>
-      </w:pPr>
-      <w:r>
-        <w:rPr>
-          <w:sz w:val="24"/>
-          <w:szCs w:val="24"/>
-          <w:highlight w:val="yellow"/>
+        </w:rPr>
+      </w:pPr>
+      <w:r>
+        <w:rPr>
+          <w:sz w:val="24"/>
+          <w:szCs w:val="24"/>
         </w:rPr>
         <w:t>An</w:t>
       </w:r>
@@ -2001,7 +1818,6 @@
           <w:rFonts w:cstheme="minorHAnsi"/>
           <w:sz w:val="24"/>
           <w:szCs w:val="24"/>
-          <w:highlight w:val="yellow"/>
         </w:rPr>
         <w:t>á</w:t>
       </w:r>
@@ -2009,7 +1825,6 @@
         <w:rPr>
           <w:sz w:val="24"/>
           <w:szCs w:val="24"/>
-          <w:highlight w:val="yellow"/>
         </w:rPr>
         <w:t>lise das condições</w:t>
       </w:r>
@@ -2024,18 +1839,38 @@
         <w:rPr>
           <w:sz w:val="24"/>
           <w:szCs w:val="24"/>
-          <w:highlight w:val="yellow"/>
-        </w:rPr>
-      </w:pPr>
-      <w:r>
-        <w:rPr>
-          <w:sz w:val="24"/>
-          <w:szCs w:val="24"/>
-          <w:highlight w:val="yellow"/>
+        </w:rPr>
+      </w:pPr>
+      <w:r>
+        <w:rPr>
+          <w:sz w:val="24"/>
+          <w:szCs w:val="24"/>
+        </w:rPr>
+        <w:t xml:space="preserve">Gráficas </w:t>
+      </w:r>
+    </w:p>
+    <w:p>
+      <w:pPr>
+        <w:pStyle w:val="PargrafodaLista"/>
+        <w:numPr>
+          <w:ilvl w:val="4"/>
+          <w:numId w:val="1"/>
+        </w:numPr>
+        <w:rPr>
+          <w:sz w:val="24"/>
+          <w:szCs w:val="24"/>
+        </w:rPr>
+      </w:pPr>
+      <w:proofErr w:type="spellStart"/>
+      <w:r>
+        <w:rPr>
+          <w:sz w:val="24"/>
+          <w:szCs w:val="24"/>
         </w:rPr>
         <w:lastRenderedPageBreak/>
-        <w:t xml:space="preserve">Gráficas </w:t>
-      </w:r>
+        <w:t>qqnorm</w:t>
+      </w:r>
+      <w:proofErr w:type="spellEnd"/>
     </w:p>
     <w:p>
       <w:pPr>
@@ -2047,7 +1882,6 @@
         <w:rPr>
           <w:sz w:val="24"/>
           <w:szCs w:val="24"/>
-          <w:highlight w:val="yellow"/>
         </w:rPr>
       </w:pPr>
       <w:proofErr w:type="spellStart"/>
@@ -2055,9 +1889,8 @@
         <w:rPr>
           <w:sz w:val="24"/>
           <w:szCs w:val="24"/>
-          <w:highlight w:val="yellow"/>
-        </w:rPr>
-        <w:t>qqnorm</w:t>
+        </w:rPr>
+        <w:t>autoplot</w:t>
       </w:r>
       <w:proofErr w:type="spellEnd"/>
     </w:p>
@@ -2065,13 +1898,32 @@
       <w:pPr>
         <w:pStyle w:val="PargrafodaLista"/>
         <w:numPr>
+          <w:ilvl w:val="3"/>
+          <w:numId w:val="1"/>
+        </w:numPr>
+        <w:rPr>
+          <w:sz w:val="24"/>
+          <w:szCs w:val="24"/>
+        </w:rPr>
+      </w:pPr>
+      <w:r>
+        <w:rPr>
+          <w:sz w:val="24"/>
+          <w:szCs w:val="24"/>
+        </w:rPr>
+        <w:t>Pressupostos</w:t>
+      </w:r>
+    </w:p>
+    <w:p>
+      <w:pPr>
+        <w:pStyle w:val="PargrafodaLista"/>
+        <w:numPr>
           <w:ilvl w:val="4"/>
           <w:numId w:val="1"/>
         </w:numPr>
         <w:rPr>
           <w:sz w:val="24"/>
           <w:szCs w:val="24"/>
-          <w:highlight w:val="yellow"/>
         </w:rPr>
       </w:pPr>
       <w:proofErr w:type="spellStart"/>
@@ -2079,9 +1931,8 @@
         <w:rPr>
           <w:sz w:val="24"/>
           <w:szCs w:val="24"/>
-          <w:highlight w:val="yellow"/>
-        </w:rPr>
-        <w:t>autoplot</w:t>
+        </w:rPr>
+        <w:t>Bartlett</w:t>
       </w:r>
       <w:proofErr w:type="spellEnd"/>
     </w:p>
@@ -2089,79 +1940,115 @@
       <w:pPr>
         <w:pStyle w:val="PargrafodaLista"/>
         <w:numPr>
+          <w:ilvl w:val="4"/>
+          <w:numId w:val="1"/>
+        </w:numPr>
+        <w:rPr>
+          <w:sz w:val="24"/>
+          <w:szCs w:val="24"/>
+        </w:rPr>
+      </w:pPr>
+      <w:r>
+        <w:rPr>
+          <w:sz w:val="24"/>
+          <w:szCs w:val="24"/>
+        </w:rPr>
+        <w:t>Shapiro-</w:t>
+      </w:r>
+      <w:proofErr w:type="spellStart"/>
+      <w:r>
+        <w:rPr>
+          <w:sz w:val="24"/>
+          <w:szCs w:val="24"/>
+        </w:rPr>
+        <w:t>wilk</w:t>
+      </w:r>
+      <w:proofErr w:type="spellEnd"/>
+    </w:p>
+    <w:p>
+      <w:pPr>
+        <w:pStyle w:val="PargrafodaLista"/>
+        <w:numPr>
           <w:ilvl w:val="3"/>
           <w:numId w:val="1"/>
         </w:numPr>
         <w:rPr>
           <w:sz w:val="24"/>
           <w:szCs w:val="24"/>
-          <w:highlight w:val="yellow"/>
-        </w:rPr>
-      </w:pPr>
-      <w:r>
-        <w:rPr>
-          <w:sz w:val="24"/>
-          <w:szCs w:val="24"/>
-          <w:highlight w:val="yellow"/>
-        </w:rPr>
-        <w:t>Pressupostos</w:t>
-      </w:r>
-    </w:p>
-    <w:p>
-      <w:pPr>
-        <w:pStyle w:val="PargrafodaLista"/>
-        <w:numPr>
-          <w:ilvl w:val="4"/>
-          <w:numId w:val="1"/>
-        </w:numPr>
-        <w:rPr>
-          <w:sz w:val="24"/>
-          <w:szCs w:val="24"/>
-          <w:highlight w:val="yellow"/>
-        </w:rPr>
-      </w:pPr>
+        </w:rPr>
+      </w:pPr>
+      <w:r>
+        <w:rPr>
+          <w:sz w:val="24"/>
+          <w:szCs w:val="24"/>
+        </w:rPr>
+        <w:t>Transformação de dados (box-</w:t>
+      </w:r>
       <w:proofErr w:type="spellStart"/>
       <w:r>
         <w:rPr>
           <w:sz w:val="24"/>
           <w:szCs w:val="24"/>
-          <w:highlight w:val="yellow"/>
-        </w:rPr>
-        <w:t>Bartlett</w:t>
+        </w:rPr>
+        <w:t>cox</w:t>
       </w:r>
       <w:proofErr w:type="spellEnd"/>
-    </w:p>
-    <w:p>
-      <w:pPr>
-        <w:pStyle w:val="PargrafodaLista"/>
-        <w:numPr>
-          <w:ilvl w:val="4"/>
-          <w:numId w:val="1"/>
-        </w:numPr>
-        <w:rPr>
-          <w:sz w:val="24"/>
-          <w:szCs w:val="24"/>
-          <w:highlight w:val="yellow"/>
-        </w:rPr>
-      </w:pPr>
-      <w:r>
-        <w:rPr>
-          <w:sz w:val="24"/>
-          <w:szCs w:val="24"/>
-          <w:highlight w:val="yellow"/>
-        </w:rPr>
-        <w:t>Shapiro-</w:t>
-      </w:r>
+      <w:r>
+        <w:rPr>
+          <w:sz w:val="24"/>
+          <w:szCs w:val="24"/>
+        </w:rPr>
+        <w:t>)</w:t>
+      </w:r>
+    </w:p>
+    <w:p>
+      <w:pPr>
+        <w:pStyle w:val="PargrafodaLista"/>
+        <w:numPr>
+          <w:ilvl w:val="2"/>
+          <w:numId w:val="1"/>
+        </w:numPr>
+        <w:rPr>
+          <w:sz w:val="24"/>
+          <w:szCs w:val="24"/>
+        </w:rPr>
+      </w:pPr>
+      <w:r>
+        <w:rPr>
+          <w:sz w:val="24"/>
+          <w:szCs w:val="24"/>
+        </w:rPr>
+        <w:t>Comparações múltiplas</w:t>
+      </w:r>
+    </w:p>
+    <w:p>
+      <w:pPr>
+        <w:pStyle w:val="PargrafodaLista"/>
+        <w:numPr>
+          <w:ilvl w:val="3"/>
+          <w:numId w:val="1"/>
+        </w:numPr>
+        <w:rPr>
+          <w:sz w:val="24"/>
+          <w:szCs w:val="24"/>
+        </w:rPr>
+      </w:pPr>
       <w:proofErr w:type="spellStart"/>
       <w:r>
         <w:rPr>
           <w:sz w:val="24"/>
           <w:szCs w:val="24"/>
-          <w:highlight w:val="yellow"/>
-        </w:rPr>
-        <w:t>wilk</w:t>
+        </w:rPr>
+        <w:t>Emmeans</w:t>
       </w:r>
       <w:proofErr w:type="spellEnd"/>
+      <w:r>
+        <w:rPr>
+          <w:sz w:val="24"/>
+          <w:szCs w:val="24"/>
+        </w:rPr>
+        <w:t xml:space="preserve"> ()</w:t>
+      </w:r>
     </w:p>
     <w:p>
       <w:pPr>
@@ -2173,56 +2060,23 @@
         <w:rPr>
           <w:sz w:val="24"/>
           <w:szCs w:val="24"/>
-          <w:highlight w:val="yellow"/>
-        </w:rPr>
-      </w:pPr>
-      <w:r>
-        <w:rPr>
-          <w:sz w:val="24"/>
-          <w:szCs w:val="24"/>
-          <w:highlight w:val="yellow"/>
-        </w:rPr>
-        <w:t>Transformação de dados (box-</w:t>
-      </w:r>
+        </w:rPr>
+      </w:pPr>
       <w:proofErr w:type="spellStart"/>
       <w:r>
         <w:rPr>
           <w:sz w:val="24"/>
           <w:szCs w:val="24"/>
-          <w:highlight w:val="yellow"/>
-        </w:rPr>
-        <w:t>cox</w:t>
+        </w:rPr>
+        <w:t>Multcomp</w:t>
       </w:r>
       <w:proofErr w:type="spellEnd"/>
       <w:r>
         <w:rPr>
           <w:sz w:val="24"/>
           <w:szCs w:val="24"/>
-          <w:highlight w:val="yellow"/>
-        </w:rPr>
-        <w:t>)</w:t>
-      </w:r>
-    </w:p>
-    <w:p>
-      <w:pPr>
-        <w:pStyle w:val="PargrafodaLista"/>
-        <w:numPr>
-          <w:ilvl w:val="2"/>
-          <w:numId w:val="1"/>
-        </w:numPr>
-        <w:rPr>
-          <w:sz w:val="24"/>
-          <w:szCs w:val="24"/>
-          <w:highlight w:val="yellow"/>
-        </w:rPr>
-      </w:pPr>
-      <w:r>
-        <w:rPr>
-          <w:sz w:val="24"/>
-          <w:szCs w:val="24"/>
-          <w:highlight w:val="yellow"/>
-        </w:rPr>
-        <w:t>Comparações múltiplas</w:t>
+        </w:rPr>
+        <w:t xml:space="preserve"> ()</w:t>
       </w:r>
     </w:p>
     <w:p>
@@ -2235,39 +2089,224 @@
         <w:rPr>
           <w:sz w:val="24"/>
           <w:szCs w:val="24"/>
-          <w:highlight w:val="yellow"/>
-        </w:rPr>
-      </w:pPr>
+        </w:rPr>
+      </w:pPr>
+      <w:r>
+        <w:rPr>
+          <w:sz w:val="24"/>
+          <w:szCs w:val="24"/>
+        </w:rPr>
+        <w:t>Contrastes ortogonais</w:t>
+      </w:r>
+    </w:p>
+    <w:p>
+      <w:pPr>
+        <w:pStyle w:val="PargrafodaLista"/>
+        <w:numPr>
+          <w:ilvl w:val="1"/>
+          <w:numId w:val="1"/>
+        </w:numPr>
+        <w:rPr>
+          <w:sz w:val="24"/>
+          <w:szCs w:val="24"/>
+          <w:lang w:val="en-US"/>
+        </w:rPr>
+      </w:pPr>
+      <w:r>
+        <w:rPr>
+          <w:sz w:val="24"/>
+          <w:szCs w:val="24"/>
+          <w:lang w:val="en-US"/>
+        </w:rPr>
+        <w:t xml:space="preserve">Pacote </w:t>
+      </w:r>
       <w:proofErr w:type="spellStart"/>
       <w:r>
         <w:rPr>
           <w:sz w:val="24"/>
           <w:szCs w:val="24"/>
-          <w:highlight w:val="yellow"/>
-        </w:rPr>
-        <w:t>Emmeans</w:t>
+          <w:lang w:val="en-US"/>
+        </w:rPr>
+        <w:t>Expdes</w:t>
       </w:r>
       <w:proofErr w:type="spellEnd"/>
-      <w:r>
-        <w:rPr>
-          <w:sz w:val="24"/>
-          <w:szCs w:val="24"/>
-          <w:highlight w:val="yellow"/>
-        </w:rPr>
-        <w:t xml:space="preserve"> ()</w:t>
-      </w:r>
-    </w:p>
-    <w:p>
-      <w:pPr>
-        <w:pStyle w:val="PargrafodaLista"/>
-        <w:numPr>
-          <w:ilvl w:val="3"/>
-          <w:numId w:val="1"/>
-        </w:numPr>
-        <w:rPr>
-          <w:sz w:val="24"/>
-          <w:szCs w:val="24"/>
-          <w:highlight w:val="yellow"/>
+    </w:p>
+    <w:p>
+      <w:pPr>
+        <w:pStyle w:val="PargrafodaLista"/>
+        <w:numPr>
+          <w:ilvl w:val="1"/>
+          <w:numId w:val="1"/>
+        </w:numPr>
+        <w:rPr>
+          <w:sz w:val="24"/>
+          <w:szCs w:val="24"/>
+        </w:rPr>
+      </w:pPr>
+      <w:r>
+        <w:rPr>
+          <w:sz w:val="24"/>
+          <w:szCs w:val="24"/>
+        </w:rPr>
+        <w:t>GLM</w:t>
+      </w:r>
+    </w:p>
+    <w:p>
+      <w:pPr>
+        <w:pStyle w:val="PargrafodaLista"/>
+        <w:numPr>
+          <w:ilvl w:val="2"/>
+          <w:numId w:val="1"/>
+        </w:numPr>
+        <w:rPr>
+          <w:sz w:val="24"/>
+          <w:szCs w:val="24"/>
+          <w:lang w:val="en-US"/>
+        </w:rPr>
+      </w:pPr>
+      <w:r>
+        <w:rPr>
+          <w:sz w:val="24"/>
+          <w:szCs w:val="24"/>
+          <w:lang w:val="en-US"/>
+        </w:rPr>
+        <w:t>Poisson</w:t>
+      </w:r>
+    </w:p>
+    <w:p>
+      <w:pPr>
+        <w:pStyle w:val="PargrafodaLista"/>
+        <w:numPr>
+          <w:ilvl w:val="2"/>
+          <w:numId w:val="1"/>
+        </w:numPr>
+        <w:rPr>
+          <w:sz w:val="24"/>
+          <w:szCs w:val="24"/>
+          <w:lang w:val="en-US"/>
+        </w:rPr>
+      </w:pPr>
+      <w:r>
+        <w:rPr>
+          <w:sz w:val="24"/>
+          <w:szCs w:val="24"/>
+          <w:lang w:val="en-US"/>
+        </w:rPr>
+        <w:t>Binomial</w:t>
+      </w:r>
+    </w:p>
+    <w:p>
+      <w:pPr>
+        <w:pStyle w:val="PargrafodaLista"/>
+        <w:numPr>
+          <w:ilvl w:val="2"/>
+          <w:numId w:val="1"/>
+        </w:numPr>
+        <w:rPr>
+          <w:sz w:val="24"/>
+          <w:szCs w:val="24"/>
+          <w:lang w:val="en-US"/>
+        </w:rPr>
+      </w:pPr>
+      <w:r>
+        <w:rPr>
+          <w:sz w:val="24"/>
+          <w:szCs w:val="24"/>
+          <w:lang w:val="en-US"/>
+        </w:rPr>
+        <w:t>Gamma</w:t>
+      </w:r>
+    </w:p>
+    <w:p>
+      <w:pPr>
+        <w:pStyle w:val="PargrafodaLista"/>
+        <w:numPr>
+          <w:ilvl w:val="1"/>
+          <w:numId w:val="1"/>
+        </w:numPr>
+        <w:rPr>
+          <w:sz w:val="24"/>
+          <w:szCs w:val="24"/>
+        </w:rPr>
+      </w:pPr>
+      <w:r>
+        <w:rPr>
+          <w:sz w:val="24"/>
+          <w:szCs w:val="24"/>
+        </w:rPr>
+        <w:t>Comparação de modelos</w:t>
+      </w:r>
+    </w:p>
+    <w:p>
+      <w:pPr>
+        <w:pStyle w:val="PargrafodaLista"/>
+        <w:numPr>
+          <w:ilvl w:val="0"/>
+          <w:numId w:val="1"/>
+        </w:numPr>
+        <w:rPr>
+          <w:sz w:val="24"/>
+          <w:szCs w:val="24"/>
+        </w:rPr>
+      </w:pPr>
+      <w:r>
+        <w:rPr>
+          <w:sz w:val="24"/>
+          <w:szCs w:val="24"/>
+        </w:rPr>
+        <w:t>Regressão linear e correlação</w:t>
+      </w:r>
+    </w:p>
+    <w:p>
+      <w:pPr>
+        <w:pStyle w:val="PargrafodaLista"/>
+        <w:numPr>
+          <w:ilvl w:val="1"/>
+          <w:numId w:val="1"/>
+        </w:numPr>
+        <w:rPr>
+          <w:sz w:val="24"/>
+          <w:szCs w:val="24"/>
+        </w:rPr>
+      </w:pPr>
+      <w:r>
+        <w:rPr>
+          <w:sz w:val="24"/>
+          <w:szCs w:val="24"/>
+        </w:rPr>
+        <w:t>Estimação e contraste da regressão linear</w:t>
+      </w:r>
+    </w:p>
+    <w:p>
+      <w:pPr>
+        <w:pStyle w:val="PargrafodaLista"/>
+        <w:numPr>
+          <w:ilvl w:val="1"/>
+          <w:numId w:val="1"/>
+        </w:numPr>
+        <w:rPr>
+          <w:sz w:val="24"/>
+          <w:szCs w:val="24"/>
+        </w:rPr>
+      </w:pPr>
+      <w:r>
+        <w:rPr>
+          <w:sz w:val="24"/>
+          <w:szCs w:val="24"/>
+        </w:rPr>
+        <w:t>Correlação</w:t>
+      </w:r>
+    </w:p>
+    <w:p>
+      <w:pPr>
+        <w:pStyle w:val="PargrafodaLista"/>
+        <w:numPr>
+          <w:ilvl w:val="2"/>
+          <w:numId w:val="1"/>
+        </w:numPr>
+        <w:rPr>
+          <w:sz w:val="24"/>
+          <w:szCs w:val="24"/>
         </w:rPr>
       </w:pPr>
       <w:proofErr w:type="spellStart"/>
@@ -2275,287 +2314,14 @@
         <w:rPr>
           <w:sz w:val="24"/>
           <w:szCs w:val="24"/>
-          <w:highlight w:val="yellow"/>
-        </w:rPr>
-        <w:t>Multcomp</w:t>
+        </w:rPr>
+        <w:t>Spearman</w:t>
       </w:r>
       <w:proofErr w:type="spellEnd"/>
       <w:r>
         <w:rPr>
           <w:sz w:val="24"/>
           <w:szCs w:val="24"/>
-          <w:highlight w:val="yellow"/>
-        </w:rPr>
-        <w:t xml:space="preserve"> ()</w:t>
-      </w:r>
-    </w:p>
-    <w:p>
-      <w:pPr>
-        <w:pStyle w:val="PargrafodaLista"/>
-        <w:numPr>
-          <w:ilvl w:val="3"/>
-          <w:numId w:val="1"/>
-        </w:numPr>
-        <w:rPr>
-          <w:sz w:val="24"/>
-          <w:szCs w:val="24"/>
-          <w:highlight w:val="yellow"/>
-        </w:rPr>
-      </w:pPr>
-      <w:r>
-        <w:rPr>
-          <w:sz w:val="24"/>
-          <w:szCs w:val="24"/>
-          <w:highlight w:val="yellow"/>
-        </w:rPr>
-        <w:t>Contrastes ortogonais</w:t>
-      </w:r>
-    </w:p>
-    <w:p>
-      <w:pPr>
-        <w:pStyle w:val="PargrafodaLista"/>
-        <w:numPr>
-          <w:ilvl w:val="1"/>
-          <w:numId w:val="1"/>
-        </w:numPr>
-        <w:rPr>
-          <w:sz w:val="24"/>
-          <w:szCs w:val="24"/>
-          <w:highlight w:val="yellow"/>
-          <w:lang w:val="en-US"/>
-        </w:rPr>
-      </w:pPr>
-      <w:r>
-        <w:rPr>
-          <w:sz w:val="24"/>
-          <w:szCs w:val="24"/>
-          <w:highlight w:val="yellow"/>
-          <w:lang w:val="en-US"/>
-        </w:rPr>
-        <w:t xml:space="preserve">Pacote </w:t>
-      </w:r>
-      <w:proofErr w:type="spellStart"/>
-      <w:r>
-        <w:rPr>
-          <w:sz w:val="24"/>
-          <w:szCs w:val="24"/>
-          <w:highlight w:val="yellow"/>
-          <w:lang w:val="en-US"/>
-        </w:rPr>
-        <w:t>Expdes</w:t>
-      </w:r>
-      <w:proofErr w:type="spellEnd"/>
-    </w:p>
-    <w:p>
-      <w:pPr>
-        <w:pStyle w:val="PargrafodaLista"/>
-        <w:numPr>
-          <w:ilvl w:val="1"/>
-          <w:numId w:val="1"/>
-        </w:numPr>
-        <w:rPr>
-          <w:sz w:val="24"/>
-          <w:szCs w:val="24"/>
-          <w:highlight w:val="yellow"/>
-        </w:rPr>
-      </w:pPr>
-      <w:r>
-        <w:rPr>
-          <w:sz w:val="24"/>
-          <w:szCs w:val="24"/>
-          <w:highlight w:val="yellow"/>
-        </w:rPr>
-        <w:t>GLM</w:t>
-      </w:r>
-    </w:p>
-    <w:p>
-      <w:pPr>
-        <w:pStyle w:val="PargrafodaLista"/>
-        <w:numPr>
-          <w:ilvl w:val="2"/>
-          <w:numId w:val="1"/>
-        </w:numPr>
-        <w:rPr>
-          <w:sz w:val="24"/>
-          <w:szCs w:val="24"/>
-          <w:highlight w:val="yellow"/>
-          <w:lang w:val="en-US"/>
-        </w:rPr>
-      </w:pPr>
-      <w:r>
-        <w:rPr>
-          <w:sz w:val="24"/>
-          <w:szCs w:val="24"/>
-          <w:highlight w:val="yellow"/>
-          <w:lang w:val="en-US"/>
-        </w:rPr>
-        <w:t>Poisson</w:t>
-      </w:r>
-    </w:p>
-    <w:p>
-      <w:pPr>
-        <w:pStyle w:val="PargrafodaLista"/>
-        <w:numPr>
-          <w:ilvl w:val="2"/>
-          <w:numId w:val="1"/>
-        </w:numPr>
-        <w:rPr>
-          <w:sz w:val="24"/>
-          <w:szCs w:val="24"/>
-          <w:highlight w:val="yellow"/>
-          <w:lang w:val="en-US"/>
-        </w:rPr>
-      </w:pPr>
-      <w:r>
-        <w:rPr>
-          <w:sz w:val="24"/>
-          <w:szCs w:val="24"/>
-          <w:highlight w:val="yellow"/>
-          <w:lang w:val="en-US"/>
-        </w:rPr>
-        <w:t>Binomial</w:t>
-      </w:r>
-    </w:p>
-    <w:p>
-      <w:pPr>
-        <w:pStyle w:val="PargrafodaLista"/>
-        <w:numPr>
-          <w:ilvl w:val="2"/>
-          <w:numId w:val="1"/>
-        </w:numPr>
-        <w:rPr>
-          <w:sz w:val="24"/>
-          <w:szCs w:val="24"/>
-          <w:highlight w:val="yellow"/>
-          <w:lang w:val="en-US"/>
-        </w:rPr>
-      </w:pPr>
-      <w:r>
-        <w:rPr>
-          <w:sz w:val="24"/>
-          <w:szCs w:val="24"/>
-          <w:highlight w:val="yellow"/>
-          <w:lang w:val="en-US"/>
-        </w:rPr>
-        <w:t>Gamma</w:t>
-      </w:r>
-    </w:p>
-    <w:p>
-      <w:pPr>
-        <w:pStyle w:val="PargrafodaLista"/>
-        <w:numPr>
-          <w:ilvl w:val="1"/>
-          <w:numId w:val="1"/>
-        </w:numPr>
-        <w:rPr>
-          <w:sz w:val="24"/>
-          <w:szCs w:val="24"/>
-          <w:highlight w:val="yellow"/>
-        </w:rPr>
-      </w:pPr>
-      <w:r>
-        <w:rPr>
-          <w:sz w:val="24"/>
-          <w:szCs w:val="24"/>
-          <w:highlight w:val="yellow"/>
-        </w:rPr>
-        <w:t>Comparação de modelos</w:t>
-      </w:r>
-    </w:p>
-    <w:p>
-      <w:pPr>
-        <w:pStyle w:val="PargrafodaLista"/>
-        <w:numPr>
-          <w:ilvl w:val="0"/>
-          <w:numId w:val="1"/>
-        </w:numPr>
-        <w:rPr>
-          <w:sz w:val="24"/>
-          <w:szCs w:val="24"/>
-          <w:highlight w:val="yellow"/>
-        </w:rPr>
-      </w:pPr>
-      <w:r>
-        <w:rPr>
-          <w:sz w:val="24"/>
-          <w:szCs w:val="24"/>
-          <w:highlight w:val="yellow"/>
-        </w:rPr>
-        <w:t>Regressão linear e correlação</w:t>
-      </w:r>
-    </w:p>
-    <w:p>
-      <w:pPr>
-        <w:pStyle w:val="PargrafodaLista"/>
-        <w:numPr>
-          <w:ilvl w:val="1"/>
-          <w:numId w:val="1"/>
-        </w:numPr>
-        <w:rPr>
-          <w:sz w:val="24"/>
-          <w:szCs w:val="24"/>
-          <w:highlight w:val="yellow"/>
-        </w:rPr>
-      </w:pPr>
-      <w:r>
-        <w:rPr>
-          <w:sz w:val="24"/>
-          <w:szCs w:val="24"/>
-          <w:highlight w:val="yellow"/>
-        </w:rPr>
-        <w:t>Estimação e contraste da regressão linear</w:t>
-      </w:r>
-    </w:p>
-    <w:p>
-      <w:pPr>
-        <w:pStyle w:val="PargrafodaLista"/>
-        <w:numPr>
-          <w:ilvl w:val="1"/>
-          <w:numId w:val="1"/>
-        </w:numPr>
-        <w:rPr>
-          <w:sz w:val="24"/>
-          <w:szCs w:val="24"/>
-          <w:highlight w:val="yellow"/>
-        </w:rPr>
-      </w:pPr>
-      <w:r>
-        <w:rPr>
-          <w:sz w:val="24"/>
-          <w:szCs w:val="24"/>
-          <w:highlight w:val="yellow"/>
-        </w:rPr>
-        <w:t>Correlação</w:t>
-      </w:r>
-    </w:p>
-    <w:p>
-      <w:pPr>
-        <w:pStyle w:val="PargrafodaLista"/>
-        <w:numPr>
-          <w:ilvl w:val="2"/>
-          <w:numId w:val="1"/>
-        </w:numPr>
-        <w:rPr>
-          <w:sz w:val="24"/>
-          <w:szCs w:val="24"/>
-          <w:highlight w:val="yellow"/>
-        </w:rPr>
-      </w:pPr>
-      <w:proofErr w:type="spellStart"/>
-      <w:r>
-        <w:rPr>
-          <w:sz w:val="24"/>
-          <w:szCs w:val="24"/>
-          <w:highlight w:val="yellow"/>
-        </w:rPr>
-        <w:t>Spearman</w:t>
-      </w:r>
-      <w:proofErr w:type="spellEnd"/>
-      <w:r>
-        <w:rPr>
-          <w:sz w:val="24"/>
-          <w:szCs w:val="24"/>
-          <w:highlight w:val="yellow"/>
         </w:rPr>
         <w:t xml:space="preserve"> – não paramétrica</w:t>
       </w:r>
@@ -2570,14 +2336,12 @@
         <w:rPr>
           <w:sz w:val="24"/>
           <w:szCs w:val="24"/>
-          <w:highlight w:val="yellow"/>
-        </w:rPr>
-      </w:pPr>
-      <w:r>
-        <w:rPr>
-          <w:sz w:val="24"/>
-          <w:szCs w:val="24"/>
-          <w:highlight w:val="yellow"/>
+        </w:rPr>
+      </w:pPr>
+      <w:r>
+        <w:rPr>
+          <w:sz w:val="24"/>
+          <w:szCs w:val="24"/>
         </w:rPr>
         <w:t>Pearson</w:t>
       </w:r>
@@ -2585,7 +2349,6 @@
         <w:rPr>
           <w:sz w:val="24"/>
           <w:szCs w:val="24"/>
-          <w:highlight w:val="yellow"/>
         </w:rPr>
         <w:t xml:space="preserve"> – paramétrica</w:t>
       </w:r>
@@ -2600,14 +2363,12 @@
         <w:rPr>
           <w:sz w:val="24"/>
           <w:szCs w:val="24"/>
-          <w:highlight w:val="yellow"/>
-        </w:rPr>
-      </w:pPr>
-      <w:r>
-        <w:rPr>
-          <w:sz w:val="24"/>
-          <w:szCs w:val="24"/>
-          <w:highlight w:val="yellow"/>
+        </w:rPr>
+      </w:pPr>
+      <w:r>
+        <w:rPr>
+          <w:sz w:val="24"/>
+          <w:szCs w:val="24"/>
         </w:rPr>
         <w:t>Prova do X²</w:t>
       </w:r>
@@ -2622,14 +2383,12 @@
         <w:rPr>
           <w:sz w:val="24"/>
           <w:szCs w:val="24"/>
-          <w:highlight w:val="yellow"/>
-        </w:rPr>
-      </w:pPr>
-      <w:r>
-        <w:rPr>
-          <w:sz w:val="24"/>
-          <w:szCs w:val="24"/>
-          <w:highlight w:val="yellow"/>
+        </w:rPr>
+      </w:pPr>
+      <w:r>
+        <w:rPr>
+          <w:sz w:val="24"/>
+          <w:szCs w:val="24"/>
         </w:rPr>
         <w:t>Gráfico</w:t>
       </w:r>
@@ -2637,7 +2396,6 @@
         <w:rPr>
           <w:sz w:val="24"/>
           <w:szCs w:val="24"/>
-          <w:highlight w:val="yellow"/>
         </w:rPr>
         <w:t>s</w:t>
       </w:r>
@@ -2645,7 +2403,6 @@
         <w:rPr>
           <w:sz w:val="24"/>
           <w:szCs w:val="24"/>
-          <w:highlight w:val="yellow"/>
         </w:rPr>
         <w:t xml:space="preserve"> de correlação</w:t>
       </w:r>
@@ -3140,8 +2897,8 @@
 </file>
 
 <file path=word/comments.xml><?xml version="1.0" encoding="utf-8"?>
-<w:comments xmlns:wpc="http://schemas.microsoft.com/office/word/2010/wordprocessingCanvas" xmlns:cx="http://schemas.microsoft.com/office/drawing/2014/chartex" xmlns:cx1="http://schemas.microsoft.com/office/drawing/2015/9/8/chartex" xmlns:cx2="http://schemas.microsoft.com/office/drawing/2015/10/21/chartex" xmlns:cx3="http://schemas.microsoft.com/office/drawing/2016/5/9/chartex" xmlns:cx4="http://schemas.microsoft.com/office/drawing/2016/5/10/chartex" xmlns:cx5="http://schemas.microsoft.com/office/drawing/2016/5/11/chartex" xmlns:cx6="http://schemas.microsoft.com/office/drawing/2016/5/12/chartex" xmlns:cx7="http://schemas.microsoft.com/office/drawing/2016/5/13/chartex" xmlns:cx8="http://schemas.microsoft.com/office/drawing/2016/5/14/chartex" xmlns:mc="http://schemas.openxmlformats.org/markup-compatibility/2006" xmlns:aink="http://schemas.microsoft.com/office/drawing/2016/ink" xmlns:am3d="http://schemas.microsoft.com/office/drawing/2017/model3d" xmlns:o="urn:schemas-microsoft-com:office:office" xmlns:r="http://schemas.openxmlformats.org/officeDocument/2006/relationships" xmlns:m="http://schemas.openxmlformats.org/officeDocument/2006/math" xmlns:v="urn:schemas-microsoft-com:vml" xmlns:wp14="http://schemas.microsoft.com/office/word/2010/wordprocessingDrawing" xmlns:wp="http://schemas.openxmlformats.org/drawingml/2006/wordprocessingDrawing" xmlns:w10="urn:schemas-microsoft-com:office:word" xmlns:w="http://schemas.openxmlformats.org/wordprocessingml/2006/main" xmlns:w14="http://schemas.microsoft.com/office/word/2010/wordml" xmlns:w15="http://schemas.microsoft.com/office/word/2012/wordml" xmlns:w16cex="http://schemas.microsoft.com/office/word/2018/wordml/cex" xmlns:w16cid="http://schemas.microsoft.com/office/word/2016/wordml/cid" xmlns:w16="http://schemas.microsoft.com/office/word/2018/wordml" xmlns:w16sdtdh="http://schemas.microsoft.com/office/word/2020/wordml/sdtdatahash" xmlns:w16se="http://schemas.microsoft.com/office/word/2015/wordml/symex" xmlns:wpg="http://schemas.microsoft.com/office/word/2010/wordprocessingGroup" xmlns:wpi="http://schemas.microsoft.com/office/word/2010/wordprocessingInk" xmlns:wne="http://schemas.microsoft.com/office/word/2006/wordml" xmlns:wps="http://schemas.microsoft.com/office/word/2010/wordprocessingShape" mc:Ignorable="w14 w15 w16se w16cid w16 w16cex w16sdtdh wp14">
-  <w:comment w:id="0" w:author="Thomas Michelon" w:date="2022-03-04T11:03:00Z" w:initials="TM">
+<w:comments xmlns:wpc="http://schemas.microsoft.com/office/word/2010/wordprocessingCanvas" xmlns:cx="http://schemas.microsoft.com/office/drawing/2014/chartex" xmlns:cx1="http://schemas.microsoft.com/office/drawing/2015/9/8/chartex" xmlns:cx2="http://schemas.microsoft.com/office/drawing/2015/10/21/chartex" xmlns:cx3="http://schemas.microsoft.com/office/drawing/2016/5/9/chartex" xmlns:cx4="http://schemas.microsoft.com/office/drawing/2016/5/10/chartex" xmlns:cx5="http://schemas.microsoft.com/office/drawing/2016/5/11/chartex" xmlns:cx6="http://schemas.microsoft.com/office/drawing/2016/5/12/chartex" xmlns:cx7="http://schemas.microsoft.com/office/drawing/2016/5/13/chartex" xmlns:cx8="http://schemas.microsoft.com/office/drawing/2016/5/14/chartex" xmlns:mc="http://schemas.openxmlformats.org/markup-compatibility/2006" xmlns:aink="http://schemas.microsoft.com/office/drawing/2016/ink" xmlns:am3d="http://schemas.microsoft.com/office/drawing/2017/model3d" xmlns:o="urn:schemas-microsoft-com:office:office" xmlns:oel="http://schemas.microsoft.com/office/2019/extlst" xmlns:r="http://schemas.openxmlformats.org/officeDocument/2006/relationships" xmlns:m="http://schemas.openxmlformats.org/officeDocument/2006/math" xmlns:v="urn:schemas-microsoft-com:vml" xmlns:wp14="http://schemas.microsoft.com/office/word/2010/wordprocessingDrawing" xmlns:wp="http://schemas.openxmlformats.org/drawingml/2006/wordprocessingDrawing" xmlns:w10="urn:schemas-microsoft-com:office:word" xmlns:w="http://schemas.openxmlformats.org/wordprocessingml/2006/main" xmlns:w14="http://schemas.microsoft.com/office/word/2010/wordml" xmlns:w15="http://schemas.microsoft.com/office/word/2012/wordml" xmlns:w16cex="http://schemas.microsoft.com/office/word/2018/wordml/cex" xmlns:w16cid="http://schemas.microsoft.com/office/word/2016/wordml/cid" xmlns:w16="http://schemas.microsoft.com/office/word/2018/wordml" xmlns:w16sdtdh="http://schemas.microsoft.com/office/word/2020/wordml/sdtdatahash" xmlns:w16se="http://schemas.microsoft.com/office/word/2015/wordml/symex" xmlns:wpg="http://schemas.microsoft.com/office/word/2010/wordprocessingGroup" xmlns:wpi="http://schemas.microsoft.com/office/word/2010/wordprocessingInk" xmlns:wne="http://schemas.microsoft.com/office/word/2006/wordml" xmlns:wps="http://schemas.microsoft.com/office/word/2010/wordprocessingShape" mc:Ignorable="w14 w15 w16se w16cid w16 w16cex w16sdtdh wp14">
+  <w:comment w:id="0" w:author="Thomas Michelon" w:date="2022-06-26T21:26:00Z" w:initials="TM">
     <w:p>
       <w:pPr>
         <w:pStyle w:val="Textodecomentrio"/>
@@ -3153,34 +2910,7 @@
         <w:annotationRef/>
       </w:r>
       <w:r>
-        <w:t>Soft-</w:t>
-      </w:r>
-      <w:proofErr w:type="spellStart"/>
-      <w:r>
-        <w:t>wramp</w:t>
-      </w:r>
-      <w:proofErr w:type="spellEnd"/>
-      <w:r>
-        <w:t xml:space="preserve"> </w:t>
-      </w:r>
-      <w:proofErr w:type="spellStart"/>
-      <w:r>
-        <w:t>assist</w:t>
-      </w:r>
-      <w:proofErr w:type="spellEnd"/>
-      <w:r>
-        <w:t xml:space="preserve"> file no global </w:t>
-      </w:r>
-      <w:proofErr w:type="spellStart"/>
-      <w:r>
-        <w:t>options</w:t>
-      </w:r>
-      <w:proofErr w:type="spellEnd"/>
-      <w:r>
-        <w:t xml:space="preserve"> (quebra de linha</w:t>
-      </w:r>
-      <w:r>
-        <w:t>)</w:t>
+        <w:t>Alterado</w:t>
       </w:r>
     </w:p>
   </w:comment>
@@ -3188,25 +2918,25 @@
 </file>
 
 <file path=word/commentsExtended.xml><?xml version="1.0" encoding="utf-8"?>
-<w15:commentsEx xmlns:wpc="http://schemas.microsoft.com/office/word/2010/wordprocessingCanvas" xmlns:cx="http://schemas.microsoft.com/office/drawing/2014/chartex" xmlns:cx1="http://schemas.microsoft.com/office/drawing/2015/9/8/chartex" xmlns:cx2="http://schemas.microsoft.com/office/drawing/2015/10/21/chartex" xmlns:cx3="http://schemas.microsoft.com/office/drawing/2016/5/9/chartex" xmlns:cx4="http://schemas.microsoft.com/office/drawing/2016/5/10/chartex" xmlns:cx5="http://schemas.microsoft.com/office/drawing/2016/5/11/chartex" xmlns:cx6="http://schemas.microsoft.com/office/drawing/2016/5/12/chartex" xmlns:cx7="http://schemas.microsoft.com/office/drawing/2016/5/13/chartex" xmlns:cx8="http://schemas.microsoft.com/office/drawing/2016/5/14/chartex" xmlns:mc="http://schemas.openxmlformats.org/markup-compatibility/2006" xmlns:aink="http://schemas.microsoft.com/office/drawing/2016/ink" xmlns:am3d="http://schemas.microsoft.com/office/drawing/2017/model3d" xmlns:o="urn:schemas-microsoft-com:office:office" xmlns:r="http://schemas.openxmlformats.org/officeDocument/2006/relationships" xmlns:m="http://schemas.openxmlformats.org/officeDocument/2006/math" xmlns:v="urn:schemas-microsoft-com:vml" xmlns:wp14="http://schemas.microsoft.com/office/word/2010/wordprocessingDrawing" xmlns:wp="http://schemas.openxmlformats.org/drawingml/2006/wordprocessingDrawing" xmlns:w10="urn:schemas-microsoft-com:office:word" xmlns:w="http://schemas.openxmlformats.org/wordprocessingml/2006/main" xmlns:w14="http://schemas.microsoft.com/office/word/2010/wordml" xmlns:w15="http://schemas.microsoft.com/office/word/2012/wordml" xmlns:w16cex="http://schemas.microsoft.com/office/word/2018/wordml/cex" xmlns:w16cid="http://schemas.microsoft.com/office/word/2016/wordml/cid" xmlns:w16="http://schemas.microsoft.com/office/word/2018/wordml" xmlns:w16sdtdh="http://schemas.microsoft.com/office/word/2020/wordml/sdtdatahash" xmlns:w16se="http://schemas.microsoft.com/office/word/2015/wordml/symex" xmlns:wpg="http://schemas.microsoft.com/office/word/2010/wordprocessingGroup" xmlns:wpi="http://schemas.microsoft.com/office/word/2010/wordprocessingInk" xmlns:wne="http://schemas.microsoft.com/office/word/2006/wordml" xmlns:wps="http://schemas.microsoft.com/office/word/2010/wordprocessingShape" mc:Ignorable="w14 w15 w16se w16cid w16 w16cex w16sdtdh wp14">
-  <w15:commentEx w15:paraId="1701FC5E" w15:done="0"/>
+<w15:commentsEx xmlns:wpc="http://schemas.microsoft.com/office/word/2010/wordprocessingCanvas" xmlns:cx="http://schemas.microsoft.com/office/drawing/2014/chartex" xmlns:cx1="http://schemas.microsoft.com/office/drawing/2015/9/8/chartex" xmlns:cx2="http://schemas.microsoft.com/office/drawing/2015/10/21/chartex" xmlns:cx3="http://schemas.microsoft.com/office/drawing/2016/5/9/chartex" xmlns:cx4="http://schemas.microsoft.com/office/drawing/2016/5/10/chartex" xmlns:cx5="http://schemas.microsoft.com/office/drawing/2016/5/11/chartex" xmlns:cx6="http://schemas.microsoft.com/office/drawing/2016/5/12/chartex" xmlns:cx7="http://schemas.microsoft.com/office/drawing/2016/5/13/chartex" xmlns:cx8="http://schemas.microsoft.com/office/drawing/2016/5/14/chartex" xmlns:mc="http://schemas.openxmlformats.org/markup-compatibility/2006" xmlns:aink="http://schemas.microsoft.com/office/drawing/2016/ink" xmlns:am3d="http://schemas.microsoft.com/office/drawing/2017/model3d" xmlns:o="urn:schemas-microsoft-com:office:office" xmlns:oel="http://schemas.microsoft.com/office/2019/extlst" xmlns:r="http://schemas.openxmlformats.org/officeDocument/2006/relationships" xmlns:m="http://schemas.openxmlformats.org/officeDocument/2006/math" xmlns:v="urn:schemas-microsoft-com:vml" xmlns:wp14="http://schemas.microsoft.com/office/word/2010/wordprocessingDrawing" xmlns:wp="http://schemas.openxmlformats.org/drawingml/2006/wordprocessingDrawing" xmlns:w10="urn:schemas-microsoft-com:office:word" xmlns:w="http://schemas.openxmlformats.org/wordprocessingml/2006/main" xmlns:w14="http://schemas.microsoft.com/office/word/2010/wordml" xmlns:w15="http://schemas.microsoft.com/office/word/2012/wordml" xmlns:w16cex="http://schemas.microsoft.com/office/word/2018/wordml/cex" xmlns:w16cid="http://schemas.microsoft.com/office/word/2016/wordml/cid" xmlns:w16="http://schemas.microsoft.com/office/word/2018/wordml" xmlns:w16sdtdh="http://schemas.microsoft.com/office/word/2020/wordml/sdtdatahash" xmlns:w16se="http://schemas.microsoft.com/office/word/2015/wordml/symex" xmlns:wpg="http://schemas.microsoft.com/office/word/2010/wordprocessingGroup" xmlns:wpi="http://schemas.microsoft.com/office/word/2010/wordprocessingInk" xmlns:wne="http://schemas.microsoft.com/office/word/2006/wordml" xmlns:wps="http://schemas.microsoft.com/office/word/2010/wordprocessingShape" mc:Ignorable="w14 w15 w16se w16cid w16 w16cex w16sdtdh wp14">
+  <w15:commentEx w15:paraId="473EC456" w15:done="0"/>
 </w15:commentsEx>
 </file>
 
 <file path=word/commentsExtensible.xml><?xml version="1.0" encoding="utf-8"?>
-<w16cex:commentsExtensible xmlns:wpc="http://schemas.microsoft.com/office/word/2010/wordprocessingCanvas" xmlns:cx="http://schemas.microsoft.com/office/drawing/2014/chartex" xmlns:cx1="http://schemas.microsoft.com/office/drawing/2015/9/8/chartex" xmlns:cx2="http://schemas.microsoft.com/office/drawing/2015/10/21/chartex" xmlns:cx3="http://schemas.microsoft.com/office/drawing/2016/5/9/chartex" xmlns:cx4="http://schemas.microsoft.com/office/drawing/2016/5/10/chartex" xmlns:cx5="http://schemas.microsoft.com/office/drawing/2016/5/11/chartex" xmlns:cx6="http://schemas.microsoft.com/office/drawing/2016/5/12/chartex" xmlns:cx7="http://schemas.microsoft.com/office/drawing/2016/5/13/chartex" xmlns:cx8="http://schemas.microsoft.com/office/drawing/2016/5/14/chartex" xmlns:mc="http://schemas.openxmlformats.org/markup-compatibility/2006" xmlns:aink="http://schemas.microsoft.com/office/drawing/2016/ink" xmlns:am3d="http://schemas.microsoft.com/office/drawing/2017/model3d" xmlns:o="urn:schemas-microsoft-com:office:office" xmlns:r="http://schemas.openxmlformats.org/officeDocument/2006/relationships" xmlns:m="http://schemas.openxmlformats.org/officeDocument/2006/math" xmlns:v="urn:schemas-microsoft-com:vml" xmlns:wp14="http://schemas.microsoft.com/office/word/2010/wordprocessingDrawing" xmlns:wp="http://schemas.openxmlformats.org/drawingml/2006/wordprocessingDrawing" xmlns:w10="urn:schemas-microsoft-com:office:word" xmlns:w="http://schemas.openxmlformats.org/wordprocessingml/2006/main" xmlns:w14="http://schemas.microsoft.com/office/word/2010/wordml" xmlns:w15="http://schemas.microsoft.com/office/word/2012/wordml" xmlns:w16cex="http://schemas.microsoft.com/office/word/2018/wordml/cex" xmlns:w16cid="http://schemas.microsoft.com/office/word/2016/wordml/cid" xmlns:w16="http://schemas.microsoft.com/office/word/2018/wordml" xmlns:w16sdtdh="http://schemas.microsoft.com/office/word/2020/wordml/sdtdatahash" xmlns:w16se="http://schemas.microsoft.com/office/word/2015/wordml/symex" xmlns:wpg="http://schemas.microsoft.com/office/word/2010/wordprocessingGroup" xmlns:wpi="http://schemas.microsoft.com/office/word/2010/wordprocessingInk" xmlns:wne="http://schemas.microsoft.com/office/word/2006/wordml" xmlns:wps="http://schemas.microsoft.com/office/word/2010/wordprocessingShape" mc:Ignorable="w14 w15 w16se w16cid w16 w16cex w16sdtdh wp14">
-  <w16cex:commentExtensible w16cex:durableId="25CC7088" w16cex:dateUtc="2022-03-04T14:03:00Z"/>
+<w16cex:commentsExtensible xmlns:wpc="http://schemas.microsoft.com/office/word/2010/wordprocessingCanvas" xmlns:cx="http://schemas.microsoft.com/office/drawing/2014/chartex" xmlns:cx1="http://schemas.microsoft.com/office/drawing/2015/9/8/chartex" xmlns:cx2="http://schemas.microsoft.com/office/drawing/2015/10/21/chartex" xmlns:cx3="http://schemas.microsoft.com/office/drawing/2016/5/9/chartex" xmlns:cx4="http://schemas.microsoft.com/office/drawing/2016/5/10/chartex" xmlns:cx5="http://schemas.microsoft.com/office/drawing/2016/5/11/chartex" xmlns:cx6="http://schemas.microsoft.com/office/drawing/2016/5/12/chartex" xmlns:cx7="http://schemas.microsoft.com/office/drawing/2016/5/13/chartex" xmlns:cx8="http://schemas.microsoft.com/office/drawing/2016/5/14/chartex" xmlns:mc="http://schemas.openxmlformats.org/markup-compatibility/2006" xmlns:aink="http://schemas.microsoft.com/office/drawing/2016/ink" xmlns:am3d="http://schemas.microsoft.com/office/drawing/2017/model3d" xmlns:o="urn:schemas-microsoft-com:office:office" xmlns:oel="http://schemas.microsoft.com/office/2019/extlst" xmlns:r="http://schemas.openxmlformats.org/officeDocument/2006/relationships" xmlns:m="http://schemas.openxmlformats.org/officeDocument/2006/math" xmlns:v="urn:schemas-microsoft-com:vml" xmlns:wp14="http://schemas.microsoft.com/office/word/2010/wordprocessingDrawing" xmlns:wp="http://schemas.openxmlformats.org/drawingml/2006/wordprocessingDrawing" xmlns:w10="urn:schemas-microsoft-com:office:word" xmlns:w="http://schemas.openxmlformats.org/wordprocessingml/2006/main" xmlns:w14="http://schemas.microsoft.com/office/word/2010/wordml" xmlns:w15="http://schemas.microsoft.com/office/word/2012/wordml" xmlns:w16cex="http://schemas.microsoft.com/office/word/2018/wordml/cex" xmlns:w16cid="http://schemas.microsoft.com/office/word/2016/wordml/cid" xmlns:w16="http://schemas.microsoft.com/office/word/2018/wordml" xmlns:w16sdtdh="http://schemas.microsoft.com/office/word/2020/wordml/sdtdatahash" xmlns:w16se="http://schemas.microsoft.com/office/word/2015/wordml/symex" xmlns:wpg="http://schemas.microsoft.com/office/word/2010/wordprocessingGroup" xmlns:wpi="http://schemas.microsoft.com/office/word/2010/wordprocessingInk" xmlns:wne="http://schemas.microsoft.com/office/word/2006/wordml" xmlns:wps="http://schemas.microsoft.com/office/word/2010/wordprocessingShape" mc:Ignorable="w14 w15 w16se w16cid w16 w16cex w16sdtdh wp14">
+  <w16cex:commentExtensible w16cex:durableId="26634D91" w16cex:dateUtc="2022-06-27T00:26:00Z"/>
 </w16cex:commentsExtensible>
 </file>
 
 <file path=word/commentsIds.xml><?xml version="1.0" encoding="utf-8"?>
-<w16cid:commentsIds xmlns:wpc="http://schemas.microsoft.com/office/word/2010/wordprocessingCanvas" xmlns:cx="http://schemas.microsoft.com/office/drawing/2014/chartex" xmlns:cx1="http://schemas.microsoft.com/office/drawing/2015/9/8/chartex" xmlns:cx2="http://schemas.microsoft.com/office/drawing/2015/10/21/chartex" xmlns:cx3="http://schemas.microsoft.com/office/drawing/2016/5/9/chartex" xmlns:cx4="http://schemas.microsoft.com/office/drawing/2016/5/10/chartex" xmlns:cx5="http://schemas.microsoft.com/office/drawing/2016/5/11/chartex" xmlns:cx6="http://schemas.microsoft.com/office/drawing/2016/5/12/chartex" xmlns:cx7="http://schemas.microsoft.com/office/drawing/2016/5/13/chartex" xmlns:cx8="http://schemas.microsoft.com/office/drawing/2016/5/14/chartex" xmlns:mc="http://schemas.openxmlformats.org/markup-compatibility/2006" xmlns:aink="http://schemas.microsoft.com/office/drawing/2016/ink" xmlns:am3d="http://schemas.microsoft.com/office/drawing/2017/model3d" xmlns:o="urn:schemas-microsoft-com:office:office" xmlns:r="http://schemas.openxmlformats.org/officeDocument/2006/relationships" xmlns:m="http://schemas.openxmlformats.org/officeDocument/2006/math" xmlns:v="urn:schemas-microsoft-com:vml" xmlns:wp14="http://schemas.microsoft.com/office/word/2010/wordprocessingDrawing" xmlns:wp="http://schemas.openxmlformats.org/drawingml/2006/wordprocessingDrawing" xmlns:w10="urn:schemas-microsoft-com:office:word" xmlns:w="http://schemas.openxmlformats.org/wordprocessingml/2006/main" xmlns:w14="http://schemas.microsoft.com/office/word/2010/wordml" xmlns:w15="http://schemas.microsoft.com/office/word/2012/wordml" xmlns:w16cex="http://schemas.microsoft.com/office/word/2018/wordml/cex" xmlns:w16cid="http://schemas.microsoft.com/office/word/2016/wordml/cid" xmlns:w16="http://schemas.microsoft.com/office/word/2018/wordml" xmlns:w16sdtdh="http://schemas.microsoft.com/office/word/2020/wordml/sdtdatahash" xmlns:w16se="http://schemas.microsoft.com/office/word/2015/wordml/symex" xmlns:wpg="http://schemas.microsoft.com/office/word/2010/wordprocessingGroup" xmlns:wpi="http://schemas.microsoft.com/office/word/2010/wordprocessingInk" xmlns:wne="http://schemas.microsoft.com/office/word/2006/wordml" xmlns:wps="http://schemas.microsoft.com/office/word/2010/wordprocessingShape" mc:Ignorable="w14 w15 w16se w16cid w16 w16cex w16sdtdh wp14">
-  <w16cid:commentId w16cid:paraId="1701FC5E" w16cid:durableId="25CC7088"/>
+<w16cid:commentsIds xmlns:wpc="http://schemas.microsoft.com/office/word/2010/wordprocessingCanvas" xmlns:cx="http://schemas.microsoft.com/office/drawing/2014/chartex" xmlns:cx1="http://schemas.microsoft.com/office/drawing/2015/9/8/chartex" xmlns:cx2="http://schemas.microsoft.com/office/drawing/2015/10/21/chartex" xmlns:cx3="http://schemas.microsoft.com/office/drawing/2016/5/9/chartex" xmlns:cx4="http://schemas.microsoft.com/office/drawing/2016/5/10/chartex" xmlns:cx5="http://schemas.microsoft.com/office/drawing/2016/5/11/chartex" xmlns:cx6="http://schemas.microsoft.com/office/drawing/2016/5/12/chartex" xmlns:cx7="http://schemas.microsoft.com/office/drawing/2016/5/13/chartex" xmlns:cx8="http://schemas.microsoft.com/office/drawing/2016/5/14/chartex" xmlns:mc="http://schemas.openxmlformats.org/markup-compatibility/2006" xmlns:aink="http://schemas.microsoft.com/office/drawing/2016/ink" xmlns:am3d="http://schemas.microsoft.com/office/drawing/2017/model3d" xmlns:o="urn:schemas-microsoft-com:office:office" xmlns:oel="http://schemas.microsoft.com/office/2019/extlst" xmlns:r="http://schemas.openxmlformats.org/officeDocument/2006/relationships" xmlns:m="http://schemas.openxmlformats.org/officeDocument/2006/math" xmlns:v="urn:schemas-microsoft-com:vml" xmlns:wp14="http://schemas.microsoft.com/office/word/2010/wordprocessingDrawing" xmlns:wp="http://schemas.openxmlformats.org/drawingml/2006/wordprocessingDrawing" xmlns:w10="urn:schemas-microsoft-com:office:word" xmlns:w="http://schemas.openxmlformats.org/wordprocessingml/2006/main" xmlns:w14="http://schemas.microsoft.com/office/word/2010/wordml" xmlns:w15="http://schemas.microsoft.com/office/word/2012/wordml" xmlns:w16cex="http://schemas.microsoft.com/office/word/2018/wordml/cex" xmlns:w16cid="http://schemas.microsoft.com/office/word/2016/wordml/cid" xmlns:w16="http://schemas.microsoft.com/office/word/2018/wordml" xmlns:w16sdtdh="http://schemas.microsoft.com/office/word/2020/wordml/sdtdatahash" xmlns:w16se="http://schemas.microsoft.com/office/word/2015/wordml/symex" xmlns:wpg="http://schemas.microsoft.com/office/word/2010/wordprocessingGroup" xmlns:wpi="http://schemas.microsoft.com/office/word/2010/wordprocessingInk" xmlns:wne="http://schemas.microsoft.com/office/word/2006/wordml" xmlns:wps="http://schemas.microsoft.com/office/word/2010/wordprocessingShape" mc:Ignorable="w14 w15 w16se w16cid w16 w16cex w16sdtdh wp14">
+  <w16cid:commentId w16cid:paraId="473EC456" w16cid:durableId="26634D91"/>
 </w16cid:commentsIds>
 </file>
 
 <file path=word/numbering.xml><?xml version="1.0" encoding="utf-8"?>
-<w:numbering xmlns:wpc="http://schemas.microsoft.com/office/word/2010/wordprocessingCanvas" xmlns:cx="http://schemas.microsoft.com/office/drawing/2014/chartex" xmlns:cx1="http://schemas.microsoft.com/office/drawing/2015/9/8/chartex" xmlns:cx2="http://schemas.microsoft.com/office/drawing/2015/10/21/chartex" xmlns:cx3="http://schemas.microsoft.com/office/drawing/2016/5/9/chartex" xmlns:cx4="http://schemas.microsoft.com/office/drawing/2016/5/10/chartex" xmlns:cx5="http://schemas.microsoft.com/office/drawing/2016/5/11/chartex" xmlns:cx6="http://schemas.microsoft.com/office/drawing/2016/5/12/chartex" xmlns:cx7="http://schemas.microsoft.com/office/drawing/2016/5/13/chartex" xmlns:cx8="http://schemas.microsoft.com/office/drawing/2016/5/14/chartex" xmlns:mc="http://schemas.openxmlformats.org/markup-compatibility/2006" xmlns:aink="http://schemas.microsoft.com/office/drawing/2016/ink" xmlns:am3d="http://schemas.microsoft.com/office/drawing/2017/model3d" xmlns:o="urn:schemas-microsoft-com:office:office" xmlns:r="http://schemas.openxmlformats.org/officeDocument/2006/relationships" xmlns:m="http://schemas.openxmlformats.org/officeDocument/2006/math" xmlns:v="urn:schemas-microsoft-com:vml" xmlns:wp14="http://schemas.microsoft.com/office/word/2010/wordprocessingDrawing" xmlns:wp="http://schemas.openxmlformats.org/drawingml/2006/wordprocessingDrawing" xmlns:w10="urn:schemas-microsoft-com:office:word" xmlns:w="http://schemas.openxmlformats.org/wordprocessingml/2006/main" xmlns:w14="http://schemas.microsoft.com/office/word/2010/wordml" xmlns:w15="http://schemas.microsoft.com/office/word/2012/wordml" xmlns:w16cex="http://schemas.microsoft.com/office/word/2018/wordml/cex" xmlns:w16cid="http://schemas.microsoft.com/office/word/2016/wordml/cid" xmlns:w16="http://schemas.microsoft.com/office/word/2018/wordml" xmlns:w16sdtdh="http://schemas.microsoft.com/office/word/2020/wordml/sdtdatahash" xmlns:w16se="http://schemas.microsoft.com/office/word/2015/wordml/symex" xmlns:wpg="http://schemas.microsoft.com/office/word/2010/wordprocessingGroup" xmlns:wpi="http://schemas.microsoft.com/office/word/2010/wordprocessingInk" xmlns:wne="http://schemas.microsoft.com/office/word/2006/wordml" xmlns:wps="http://schemas.microsoft.com/office/word/2010/wordprocessingShape" mc:Ignorable="w14 w15 w16se w16cid w16 w16cex w16sdtdh wp14">
+<w:numbering xmlns:wpc="http://schemas.microsoft.com/office/word/2010/wordprocessingCanvas" xmlns:cx="http://schemas.microsoft.com/office/drawing/2014/chartex" xmlns:cx1="http://schemas.microsoft.com/office/drawing/2015/9/8/chartex" xmlns:cx2="http://schemas.microsoft.com/office/drawing/2015/10/21/chartex" xmlns:cx3="http://schemas.microsoft.com/office/drawing/2016/5/9/chartex" xmlns:cx4="http://schemas.microsoft.com/office/drawing/2016/5/10/chartex" xmlns:cx5="http://schemas.microsoft.com/office/drawing/2016/5/11/chartex" xmlns:cx6="http://schemas.microsoft.com/office/drawing/2016/5/12/chartex" xmlns:cx7="http://schemas.microsoft.com/office/drawing/2016/5/13/chartex" xmlns:cx8="http://schemas.microsoft.com/office/drawing/2016/5/14/chartex" xmlns:mc="http://schemas.openxmlformats.org/markup-compatibility/2006" xmlns:aink="http://schemas.microsoft.com/office/drawing/2016/ink" xmlns:am3d="http://schemas.microsoft.com/office/drawing/2017/model3d" xmlns:o="urn:schemas-microsoft-com:office:office" xmlns:oel="http://schemas.microsoft.com/office/2019/extlst" xmlns:r="http://schemas.openxmlformats.org/officeDocument/2006/relationships" xmlns:m="http://schemas.openxmlformats.org/officeDocument/2006/math" xmlns:v="urn:schemas-microsoft-com:vml" xmlns:wp14="http://schemas.microsoft.com/office/word/2010/wordprocessingDrawing" xmlns:wp="http://schemas.openxmlformats.org/drawingml/2006/wordprocessingDrawing" xmlns:w10="urn:schemas-microsoft-com:office:word" xmlns:w="http://schemas.openxmlformats.org/wordprocessingml/2006/main" xmlns:w14="http://schemas.microsoft.com/office/word/2010/wordml" xmlns:w15="http://schemas.microsoft.com/office/word/2012/wordml" xmlns:w16cex="http://schemas.microsoft.com/office/word/2018/wordml/cex" xmlns:w16cid="http://schemas.microsoft.com/office/word/2016/wordml/cid" xmlns:w16="http://schemas.microsoft.com/office/word/2018/wordml" xmlns:w16sdtdh="http://schemas.microsoft.com/office/word/2020/wordml/sdtdatahash" xmlns:w16se="http://schemas.microsoft.com/office/word/2015/wordml/symex" xmlns:wpg="http://schemas.microsoft.com/office/word/2010/wordprocessingGroup" xmlns:wpi="http://schemas.microsoft.com/office/word/2010/wordprocessingInk" xmlns:wne="http://schemas.microsoft.com/office/word/2006/wordml" xmlns:wps="http://schemas.microsoft.com/office/word/2010/wordprocessingShape" mc:Ignorable="w14 w15 w16se w16cid w16 w16cex w16sdtdh wp14">
   <w:abstractNum w:abstractNumId="0" w15:restartNumberingAfterBreak="0">
     <w:nsid w:val="33C955E2"/>
     <w:multiLevelType w:val="multilevel"/>
@@ -3536,20 +3266,20 @@
       </w:rPr>
     </w:lvl>
   </w:abstractNum>
-  <w:num w:numId="1">
+  <w:num w:numId="1" w16cid:durableId="1889611218">
     <w:abstractNumId w:val="2"/>
   </w:num>
-  <w:num w:numId="2">
+  <w:num w:numId="2" w16cid:durableId="1134326413">
     <w:abstractNumId w:val="0"/>
   </w:num>
-  <w:num w:numId="3">
+  <w:num w:numId="3" w16cid:durableId="1106080832">
     <w:abstractNumId w:val="1"/>
   </w:num>
 </w:numbering>
 </file>
 
 <file path=word/people.xml><?xml version="1.0" encoding="utf-8"?>
-<w15:people xmlns:wpc="http://schemas.microsoft.com/office/word/2010/wordprocessingCanvas" xmlns:cx="http://schemas.microsoft.com/office/drawing/2014/chartex" xmlns:cx1="http://schemas.microsoft.com/office/drawing/2015/9/8/chartex" xmlns:cx2="http://schemas.microsoft.com/office/drawing/2015/10/21/chartex" xmlns:cx3="http://schemas.microsoft.com/office/drawing/2016/5/9/chartex" xmlns:cx4="http://schemas.microsoft.com/office/drawing/2016/5/10/chartex" xmlns:cx5="http://schemas.microsoft.com/office/drawing/2016/5/11/chartex" xmlns:cx6="http://schemas.microsoft.com/office/drawing/2016/5/12/chartex" xmlns:cx7="http://schemas.microsoft.com/office/drawing/2016/5/13/chartex" xmlns:cx8="http://schemas.microsoft.com/office/drawing/2016/5/14/chartex" xmlns:mc="http://schemas.openxmlformats.org/markup-compatibility/2006" xmlns:aink="http://schemas.microsoft.com/office/drawing/2016/ink" xmlns:am3d="http://schemas.microsoft.com/office/drawing/2017/model3d" xmlns:o="urn:schemas-microsoft-com:office:office" xmlns:r="http://schemas.openxmlformats.org/officeDocument/2006/relationships" xmlns:m="http://schemas.openxmlformats.org/officeDocument/2006/math" xmlns:v="urn:schemas-microsoft-com:vml" xmlns:wp14="http://schemas.microsoft.com/office/word/2010/wordprocessingDrawing" xmlns:wp="http://schemas.openxmlformats.org/drawingml/2006/wordprocessingDrawing" xmlns:w10="urn:schemas-microsoft-com:office:word" xmlns:w="http://schemas.openxmlformats.org/wordprocessingml/2006/main" xmlns:w14="http://schemas.microsoft.com/office/word/2010/wordml" xmlns:w15="http://schemas.microsoft.com/office/word/2012/wordml" xmlns:w16cex="http://schemas.microsoft.com/office/word/2018/wordml/cex" xmlns:w16cid="http://schemas.microsoft.com/office/word/2016/wordml/cid" xmlns:w16="http://schemas.microsoft.com/office/word/2018/wordml" xmlns:w16sdtdh="http://schemas.microsoft.com/office/word/2020/wordml/sdtdatahash" xmlns:w16se="http://schemas.microsoft.com/office/word/2015/wordml/symex" xmlns:wpg="http://schemas.microsoft.com/office/word/2010/wordprocessingGroup" xmlns:wpi="http://schemas.microsoft.com/office/word/2010/wordprocessingInk" xmlns:wne="http://schemas.microsoft.com/office/word/2006/wordml" xmlns:wps="http://schemas.microsoft.com/office/word/2010/wordprocessingShape" mc:Ignorable="w14 w15 w16se w16cid w16 w16cex w16sdtdh wp14">
+<w15:people xmlns:wpc="http://schemas.microsoft.com/office/word/2010/wordprocessingCanvas" xmlns:cx="http://schemas.microsoft.com/office/drawing/2014/chartex" xmlns:cx1="http://schemas.microsoft.com/office/drawing/2015/9/8/chartex" xmlns:cx2="http://schemas.microsoft.com/office/drawing/2015/10/21/chartex" xmlns:cx3="http://schemas.microsoft.com/office/drawing/2016/5/9/chartex" xmlns:cx4="http://schemas.microsoft.com/office/drawing/2016/5/10/chartex" xmlns:cx5="http://schemas.microsoft.com/office/drawing/2016/5/11/chartex" xmlns:cx6="http://schemas.microsoft.com/office/drawing/2016/5/12/chartex" xmlns:cx7="http://schemas.microsoft.com/office/drawing/2016/5/13/chartex" xmlns:cx8="http://schemas.microsoft.com/office/drawing/2016/5/14/chartex" xmlns:mc="http://schemas.openxmlformats.org/markup-compatibility/2006" xmlns:aink="http://schemas.microsoft.com/office/drawing/2016/ink" xmlns:am3d="http://schemas.microsoft.com/office/drawing/2017/model3d" xmlns:o="urn:schemas-microsoft-com:office:office" xmlns:oel="http://schemas.microsoft.com/office/2019/extlst" xmlns:r="http://schemas.openxmlformats.org/officeDocument/2006/relationships" xmlns:m="http://schemas.openxmlformats.org/officeDocument/2006/math" xmlns:v="urn:schemas-microsoft-com:vml" xmlns:wp14="http://schemas.microsoft.com/office/word/2010/wordprocessingDrawing" xmlns:wp="http://schemas.openxmlformats.org/drawingml/2006/wordprocessingDrawing" xmlns:w10="urn:schemas-microsoft-com:office:word" xmlns:w="http://schemas.openxmlformats.org/wordprocessingml/2006/main" xmlns:w14="http://schemas.microsoft.com/office/word/2010/wordml" xmlns:w15="http://schemas.microsoft.com/office/word/2012/wordml" xmlns:w16cex="http://schemas.microsoft.com/office/word/2018/wordml/cex" xmlns:w16cid="http://schemas.microsoft.com/office/word/2016/wordml/cid" xmlns:w16="http://schemas.microsoft.com/office/word/2018/wordml" xmlns:w16sdtdh="http://schemas.microsoft.com/office/word/2020/wordml/sdtdatahash" xmlns:w16se="http://schemas.microsoft.com/office/word/2015/wordml/symex" xmlns:wpg="http://schemas.microsoft.com/office/word/2010/wordprocessingGroup" xmlns:wpi="http://schemas.microsoft.com/office/word/2010/wordprocessingInk" xmlns:wne="http://schemas.microsoft.com/office/word/2006/wordml" xmlns:wps="http://schemas.microsoft.com/office/word/2010/wordprocessingShape" mc:Ignorable="w14 w15 w16se w16cid w16 w16cex w16sdtdh wp14">
   <w15:person w15:author="Thomas Michelon">
     <w15:presenceInfo w15:providerId="Windows Live" w15:userId="316b1635cf06fbae"/>
   </w15:person>
@@ -4031,7 +3761,6 @@
     <w:basedOn w:val="Normal"/>
     <w:link w:val="TextodecomentrioChar"/>
     <w:uiPriority w:val="99"/>
-    <w:semiHidden/>
     <w:unhideWhenUsed/>
     <w:rsid w:val="00296FB6"/>
     <w:pPr>
@@ -4047,7 +3776,6 @@
     <w:basedOn w:val="Fontepargpadro"/>
     <w:link w:val="Textodecomentrio"/>
     <w:uiPriority w:val="99"/>
-    <w:semiHidden/>
     <w:rsid w:val="00296FB6"/>
     <w:rPr>
       <w:sz w:val="20"/>

</xml_diff>